<commit_message>
GDD more or less completed.
Logo required
</commit_message>
<xml_diff>
--- a/Game Design Document/Game Design Document.docx
+++ b/Game Design Document/Game Design Document.docx
@@ -164,7 +164,7 @@
           <w:szCs w:val="22"/>
           <w:lang w:val="en-IN"/>
         </w:rPr>
-        <w:id w:val="-1240777944"/>
+        <w:id w:val="-913767954"/>
         <w:docPartObj>
           <w:docPartGallery w:val="Table of Contents"/>
           <w:docPartUnique/>
@@ -185,8 +185,6 @@
           <w:r>
             <w:t>Table of Contents</w:t>
           </w:r>
-          <w:bookmarkStart w:id="0" w:name="_GoBack"/>
-          <w:bookmarkEnd w:id="0"/>
         </w:p>
         <w:p>
           <w:pPr>
@@ -224,7 +222,7 @@
             </w:rPr>
             <w:fldChar w:fldCharType="separate"/>
           </w:r>
-          <w:hyperlink w:anchor="_Toc30352234" w:history="1">
+          <w:hyperlink w:anchor="_Toc30428842" w:history="1">
             <w:r>
               <w:rPr>
                 <w:rStyle w:val="Hyperlink"/>
@@ -251,7 +249,7 @@
                 <w:noProof/>
                 <w:webHidden/>
               </w:rPr>
-              <w:instrText xml:space="preserve"> PAGEREF _Toc30352234 \h </w:instrText>
+              <w:instrText xml:space="preserve"> PAGEREF _Toc30428842 \h </w:instrText>
             </w:r>
             <w:r>
               <w:rPr>
@@ -295,7 +293,7 @@
               <w:lang w:eastAsia="en-IN"/>
             </w:rPr>
           </w:pPr>
-          <w:hyperlink w:anchor="_Toc30352235" w:history="1">
+          <w:hyperlink w:anchor="_Toc30428843" w:history="1">
             <w:r>
               <w:rPr>
                 <w:rStyle w:val="Hyperlink"/>
@@ -337,7 +335,7 @@
                 <w:noProof/>
                 <w:webHidden/>
               </w:rPr>
-              <w:instrText xml:space="preserve"> PAGEREF _Toc30352235 \h </w:instrText>
+              <w:instrText xml:space="preserve"> PAGEREF _Toc30428843 \h </w:instrText>
             </w:r>
             <w:r>
               <w:rPr>
@@ -381,7 +379,7 @@
               <w:lang w:eastAsia="en-IN"/>
             </w:rPr>
           </w:pPr>
-          <w:hyperlink w:anchor="_Toc30352236" w:history="1">
+          <w:hyperlink w:anchor="_Toc30428844" w:history="1">
             <w:r>
               <w:rPr>
                 <w:rStyle w:val="Hyperlink"/>
@@ -423,7 +421,7 @@
                 <w:noProof/>
                 <w:webHidden/>
               </w:rPr>
-              <w:instrText xml:space="preserve"> PAGEREF _Toc30352236 \h </w:instrText>
+              <w:instrText xml:space="preserve"> PAGEREF _Toc30428844 \h </w:instrText>
             </w:r>
             <w:r>
               <w:rPr>
@@ -467,7 +465,7 @@
               <w:lang w:eastAsia="en-IN"/>
             </w:rPr>
           </w:pPr>
-          <w:hyperlink w:anchor="_Toc30352237" w:history="1">
+          <w:hyperlink w:anchor="_Toc30428845" w:history="1">
             <w:r>
               <w:rPr>
                 <w:rStyle w:val="Hyperlink"/>
@@ -509,7 +507,7 @@
                 <w:noProof/>
                 <w:webHidden/>
               </w:rPr>
-              <w:instrText xml:space="preserve"> PAGEREF _Toc30352237 \h </w:instrText>
+              <w:instrText xml:space="preserve"> PAGEREF _Toc30428845 \h </w:instrText>
             </w:r>
             <w:r>
               <w:rPr>
@@ -553,7 +551,7 @@
               <w:lang w:eastAsia="en-IN"/>
             </w:rPr>
           </w:pPr>
-          <w:hyperlink w:anchor="_Toc30352238" w:history="1">
+          <w:hyperlink w:anchor="_Toc30428846" w:history="1">
             <w:r>
               <w:rPr>
                 <w:rStyle w:val="Hyperlink"/>
@@ -595,7 +593,7 @@
                 <w:noProof/>
                 <w:webHidden/>
               </w:rPr>
-              <w:instrText xml:space="preserve"> PAGEREF _Toc30352238 \h </w:instrText>
+              <w:instrText xml:space="preserve"> PAGEREF _Toc30428846 \h </w:instrText>
             </w:r>
             <w:r>
               <w:rPr>
@@ -639,7 +637,7 @@
               <w:lang w:eastAsia="en-IN"/>
             </w:rPr>
           </w:pPr>
-          <w:hyperlink w:anchor="_Toc30352239" w:history="1">
+          <w:hyperlink w:anchor="_Toc30428847" w:history="1">
             <w:r>
               <w:rPr>
                 <w:rStyle w:val="Hyperlink"/>
@@ -681,7 +679,7 @@
                 <w:noProof/>
                 <w:webHidden/>
               </w:rPr>
-              <w:instrText xml:space="preserve"> PAGEREF _Toc30352239 \h </w:instrText>
+              <w:instrText xml:space="preserve"> PAGEREF _Toc30428847 \h </w:instrText>
             </w:r>
             <w:r>
               <w:rPr>
@@ -725,7 +723,7 @@
               <w:lang w:eastAsia="en-IN"/>
             </w:rPr>
           </w:pPr>
-          <w:hyperlink w:anchor="_Toc30352240" w:history="1">
+          <w:hyperlink w:anchor="_Toc30428848" w:history="1">
             <w:r>
               <w:rPr>
                 <w:rStyle w:val="Hyperlink"/>
@@ -767,7 +765,7 @@
                 <w:noProof/>
                 <w:webHidden/>
               </w:rPr>
-              <w:instrText xml:space="preserve"> PAGEREF _Toc30352240 \h </w:instrText>
+              <w:instrText xml:space="preserve"> PAGEREF _Toc30428848 \h </w:instrText>
             </w:r>
             <w:r>
               <w:rPr>
@@ -811,7 +809,7 @@
               <w:lang w:eastAsia="en-IN"/>
             </w:rPr>
           </w:pPr>
-          <w:hyperlink w:anchor="_Toc30352241" w:history="1">
+          <w:hyperlink w:anchor="_Toc30428849" w:history="1">
             <w:r>
               <w:rPr>
                 <w:rStyle w:val="Hyperlink"/>
@@ -853,7 +851,7 @@
                 <w:noProof/>
                 <w:webHidden/>
               </w:rPr>
-              <w:instrText xml:space="preserve"> PAGEREF _Toc30352241 \h </w:instrText>
+              <w:instrText xml:space="preserve"> PAGEREF _Toc30428849 \h </w:instrText>
             </w:r>
             <w:r>
               <w:rPr>
@@ -897,7 +895,7 @@
               <w:lang w:eastAsia="en-IN"/>
             </w:rPr>
           </w:pPr>
-          <w:hyperlink w:anchor="_Toc30352242" w:history="1">
+          <w:hyperlink w:anchor="_Toc30428850" w:history="1">
             <w:r>
               <w:rPr>
                 <w:rStyle w:val="Hyperlink"/>
@@ -939,7 +937,7 @@
                 <w:noProof/>
                 <w:webHidden/>
               </w:rPr>
-              <w:instrText xml:space="preserve"> PAGEREF _Toc30352242 \h </w:instrText>
+              <w:instrText xml:space="preserve"> PAGEREF _Toc30428850 \h </w:instrText>
             </w:r>
             <w:r>
               <w:rPr>
@@ -983,7 +981,7 @@
               <w:lang w:eastAsia="en-IN"/>
             </w:rPr>
           </w:pPr>
-          <w:hyperlink w:anchor="_Toc30352243" w:history="1">
+          <w:hyperlink w:anchor="_Toc30428851" w:history="1">
             <w:r>
               <w:rPr>
                 <w:rStyle w:val="Hyperlink"/>
@@ -1025,7 +1023,7 @@
                 <w:noProof/>
                 <w:webHidden/>
               </w:rPr>
-              <w:instrText xml:space="preserve"> PAGEREF _Toc30352243 \h </w:instrText>
+              <w:instrText xml:space="preserve"> PAGEREF _Toc30428851 \h </w:instrText>
             </w:r>
             <w:r>
               <w:rPr>
@@ -1069,7 +1067,7 @@
               <w:lang w:eastAsia="en-IN"/>
             </w:rPr>
           </w:pPr>
-          <w:hyperlink w:anchor="_Toc30352244" w:history="1">
+          <w:hyperlink w:anchor="_Toc30428852" w:history="1">
             <w:r>
               <w:rPr>
                 <w:rStyle w:val="Hyperlink"/>
@@ -1111,7 +1109,7 @@
                 <w:noProof/>
                 <w:webHidden/>
               </w:rPr>
-              <w:instrText xml:space="preserve"> PAGEREF _Toc30352244 \h </w:instrText>
+              <w:instrText xml:space="preserve"> PAGEREF _Toc30428852 \h </w:instrText>
             </w:r>
             <w:r>
               <w:rPr>
@@ -1154,7 +1152,7 @@
               <w:lang w:eastAsia="en-IN"/>
             </w:rPr>
           </w:pPr>
-          <w:hyperlink w:anchor="_Toc30352245" w:history="1">
+          <w:hyperlink w:anchor="_Toc30428853" w:history="1">
             <w:r>
               <w:rPr>
                 <w:rStyle w:val="Hyperlink"/>
@@ -1181,7 +1179,7 @@
                 <w:noProof/>
                 <w:webHidden/>
               </w:rPr>
-              <w:instrText xml:space="preserve"> PAGEREF _Toc30352245 \h </w:instrText>
+              <w:instrText xml:space="preserve"> PAGEREF _Toc30428853 \h </w:instrText>
             </w:r>
             <w:r>
               <w:rPr>
@@ -1201,7 +1199,7 @@
                 <w:noProof/>
                 <w:webHidden/>
               </w:rPr>
-              <w:t>7</w:t>
+              <w:t>6</w:t>
             </w:r>
             <w:r>
               <w:rPr>
@@ -1224,7 +1222,7 @@
               <w:lang w:eastAsia="en-IN"/>
             </w:rPr>
           </w:pPr>
-          <w:hyperlink w:anchor="_Toc30352246" w:history="1">
+          <w:hyperlink w:anchor="_Toc30428854" w:history="1">
             <w:r>
               <w:rPr>
                 <w:rStyle w:val="Hyperlink"/>
@@ -1251,7 +1249,7 @@
                 <w:noProof/>
                 <w:webHidden/>
               </w:rPr>
-              <w:instrText xml:space="preserve"> PAGEREF _Toc30352246 \h </w:instrText>
+              <w:instrText xml:space="preserve"> PAGEREF _Toc30428854 \h </w:instrText>
             </w:r>
             <w:r>
               <w:rPr>
@@ -1271,7 +1269,7 @@
                 <w:noProof/>
                 <w:webHidden/>
               </w:rPr>
-              <w:t>7</w:t>
+              <w:t>6</w:t>
             </w:r>
             <w:r>
               <w:rPr>
@@ -1294,7 +1292,7 @@
               <w:lang w:eastAsia="en-IN"/>
             </w:rPr>
           </w:pPr>
-          <w:hyperlink w:anchor="_Toc30352247" w:history="1">
+          <w:hyperlink w:anchor="_Toc30428855" w:history="1">
             <w:r>
               <w:rPr>
                 <w:rStyle w:val="Hyperlink"/>
@@ -1321,7 +1319,7 @@
                 <w:noProof/>
                 <w:webHidden/>
               </w:rPr>
-              <w:instrText xml:space="preserve"> PAGEREF _Toc30352247 \h </w:instrText>
+              <w:instrText xml:space="preserve"> PAGEREF _Toc30428855 \h </w:instrText>
             </w:r>
             <w:r>
               <w:rPr>
@@ -1341,7 +1339,7 @@
                 <w:noProof/>
                 <w:webHidden/>
               </w:rPr>
-              <w:t>7</w:t>
+              <w:t>6</w:t>
             </w:r>
             <w:r>
               <w:rPr>
@@ -1365,7 +1363,7 @@
               <w:lang w:eastAsia="en-IN"/>
             </w:rPr>
           </w:pPr>
-          <w:hyperlink w:anchor="_Toc30352248" w:history="1">
+          <w:hyperlink w:anchor="_Toc30428856" w:history="1">
             <w:r>
               <w:rPr>
                 <w:rStyle w:val="Hyperlink"/>
@@ -1407,7 +1405,7 @@
                 <w:noProof/>
                 <w:webHidden/>
               </w:rPr>
-              <w:instrText xml:space="preserve"> PAGEREF _Toc30352248 \h </w:instrText>
+              <w:instrText xml:space="preserve"> PAGEREF _Toc30428856 \h </w:instrText>
             </w:r>
             <w:r>
               <w:rPr>
@@ -1427,7 +1425,7 @@
                 <w:noProof/>
                 <w:webHidden/>
               </w:rPr>
-              <w:t>7</w:t>
+              <w:t>6</w:t>
             </w:r>
             <w:r>
               <w:rPr>
@@ -1451,7 +1449,7 @@
               <w:lang w:eastAsia="en-IN"/>
             </w:rPr>
           </w:pPr>
-          <w:hyperlink w:anchor="_Toc30352249" w:history="1">
+          <w:hyperlink w:anchor="_Toc30428857" w:history="1">
             <w:r>
               <w:rPr>
                 <w:rStyle w:val="Hyperlink"/>
@@ -1493,7 +1491,7 @@
                 <w:noProof/>
                 <w:webHidden/>
               </w:rPr>
-              <w:instrText xml:space="preserve"> PAGEREF _Toc30352249 \h </w:instrText>
+              <w:instrText xml:space="preserve"> PAGEREF _Toc30428857 \h </w:instrText>
             </w:r>
             <w:r>
               <w:rPr>
@@ -1537,7 +1535,7 @@
               <w:lang w:eastAsia="en-IN"/>
             </w:rPr>
           </w:pPr>
-          <w:hyperlink w:anchor="_Toc30352250" w:history="1">
+          <w:hyperlink w:anchor="_Toc30428858" w:history="1">
             <w:r>
               <w:rPr>
                 <w:rStyle w:val="Hyperlink"/>
@@ -1579,7 +1577,7 @@
                 <w:noProof/>
                 <w:webHidden/>
               </w:rPr>
-              <w:instrText xml:space="preserve"> PAGEREF _Toc30352250 \h </w:instrText>
+              <w:instrText xml:space="preserve"> PAGEREF _Toc30428858 \h </w:instrText>
             </w:r>
             <w:r>
               <w:rPr>
@@ -1599,7 +1597,93 @@
                 <w:noProof/>
                 <w:webHidden/>
               </w:rPr>
-              <w:t>8</w:t>
+              <w:t>7</w:t>
+            </w:r>
+            <w:r>
+              <w:rPr>
+                <w:noProof/>
+                <w:webHidden/>
+              </w:rPr>
+              <w:fldChar w:fldCharType="end"/>
+            </w:r>
+          </w:hyperlink>
+        </w:p>
+        <w:p>
+          <w:pPr>
+            <w:pStyle w:val="TOC3"/>
+            <w:tabs>
+              <w:tab w:val="left" w:pos="1320"/>
+              <w:tab w:val="right" w:leader="dot" w:pos="9016"/>
+            </w:tabs>
+            <w:rPr>
+              <w:rFonts w:eastAsiaTheme="minorEastAsia"/>
+              <w:noProof/>
+              <w:lang w:eastAsia="en-IN"/>
+            </w:rPr>
+          </w:pPr>
+          <w:hyperlink w:anchor="_Toc30428859" w:history="1">
+            <w:r>
+              <w:rPr>
+                <w:rStyle w:val="Hyperlink"/>
+                <w:noProof/>
+              </w:rPr>
+              <w:t>2.2.4.</w:t>
+            </w:r>
+            <w:r>
+              <w:rPr>
+                <w:rFonts w:eastAsiaTheme="minorEastAsia"/>
+                <w:noProof/>
+                <w:lang w:eastAsia="en-IN"/>
+              </w:rPr>
+              <w:tab/>
+            </w:r>
+            <w:r>
+              <w:rPr>
+                <w:rStyle w:val="Hyperlink"/>
+                <w:noProof/>
+              </w:rPr>
+              <w:t>Special Abilities</w:t>
+            </w:r>
+            <w:r>
+              <w:rPr>
+                <w:noProof/>
+                <w:webHidden/>
+              </w:rPr>
+              <w:tab/>
+            </w:r>
+            <w:r>
+              <w:rPr>
+                <w:noProof/>
+                <w:webHidden/>
+              </w:rPr>
+              <w:fldChar w:fldCharType="begin"/>
+            </w:r>
+            <w:r>
+              <w:rPr>
+                <w:noProof/>
+                <w:webHidden/>
+              </w:rPr>
+              <w:instrText xml:space="preserve"> PAGEREF _Toc30428859 \h </w:instrText>
+            </w:r>
+            <w:r>
+              <w:rPr>
+                <w:noProof/>
+                <w:webHidden/>
+              </w:rPr>
+            </w:r>
+            <w:r>
+              <w:rPr>
+                <w:noProof/>
+                <w:webHidden/>
+              </w:rPr>
+              <w:fldChar w:fldCharType="separate"/>
+            </w:r>
+            <w:r>
+              <w:rPr>
+                <w:noProof/>
+                <w:webHidden/>
+              </w:rPr>
+              <w:t>7</w:t>
             </w:r>
             <w:r>
               <w:rPr>
@@ -1623,7 +1707,7 @@
               <w:lang w:eastAsia="en-IN"/>
             </w:rPr>
           </w:pPr>
-          <w:hyperlink w:anchor="_Toc30352251" w:history="1">
+          <w:hyperlink w:anchor="_Toc30428860" w:history="1">
             <w:r>
               <w:rPr>
                 <w:rStyle w:val="Hyperlink"/>
@@ -1665,7 +1749,7 @@
                 <w:noProof/>
                 <w:webHidden/>
               </w:rPr>
-              <w:instrText xml:space="preserve"> PAGEREF _Toc30352251 \h </w:instrText>
+              <w:instrText xml:space="preserve"> PAGEREF _Toc30428860 \h </w:instrText>
             </w:r>
             <w:r>
               <w:rPr>
@@ -1685,7 +1769,7 @@
                 <w:noProof/>
                 <w:webHidden/>
               </w:rPr>
-              <w:t>8</w:t>
+              <w:t>7</w:t>
             </w:r>
             <w:r>
               <w:rPr>
@@ -1709,7 +1793,7 @@
               <w:lang w:eastAsia="en-IN"/>
             </w:rPr>
           </w:pPr>
-          <w:hyperlink w:anchor="_Toc30352252" w:history="1">
+          <w:hyperlink w:anchor="_Toc30428861" w:history="1">
             <w:r>
               <w:rPr>
                 <w:rStyle w:val="Hyperlink"/>
@@ -1751,7 +1835,7 @@
                 <w:noProof/>
                 <w:webHidden/>
               </w:rPr>
-              <w:instrText xml:space="preserve"> PAGEREF _Toc30352252 \h </w:instrText>
+              <w:instrText xml:space="preserve"> PAGEREF _Toc30428861 \h </w:instrText>
             </w:r>
             <w:r>
               <w:rPr>
@@ -1771,7 +1855,7 @@
                 <w:noProof/>
                 <w:webHidden/>
               </w:rPr>
-              <w:t>8</w:t>
+              <w:t>7</w:t>
             </w:r>
             <w:r>
               <w:rPr>
@@ -1795,7 +1879,7 @@
               <w:lang w:eastAsia="en-IN"/>
             </w:rPr>
           </w:pPr>
-          <w:hyperlink w:anchor="_Toc30352253" w:history="1">
+          <w:hyperlink w:anchor="_Toc30428862" w:history="1">
             <w:r>
               <w:rPr>
                 <w:rStyle w:val="Hyperlink"/>
@@ -1837,7 +1921,7 @@
                 <w:noProof/>
                 <w:webHidden/>
               </w:rPr>
-              <w:instrText xml:space="preserve"> PAGEREF _Toc30352253 \h </w:instrText>
+              <w:instrText xml:space="preserve"> PAGEREF _Toc30428862 \h </w:instrText>
             </w:r>
             <w:r>
               <w:rPr>
@@ -1881,7 +1965,7 @@
               <w:lang w:eastAsia="en-IN"/>
             </w:rPr>
           </w:pPr>
-          <w:hyperlink w:anchor="_Toc30352254" w:history="1">
+          <w:hyperlink w:anchor="_Toc30428863" w:history="1">
             <w:r>
               <w:rPr>
                 <w:rStyle w:val="Hyperlink"/>
@@ -1923,7 +2007,7 @@
                 <w:noProof/>
                 <w:webHidden/>
               </w:rPr>
-              <w:instrText xml:space="preserve"> PAGEREF _Toc30352254 \h </w:instrText>
+              <w:instrText xml:space="preserve"> PAGEREF _Toc30428863 \h </w:instrText>
             </w:r>
             <w:r>
               <w:rPr>
@@ -1967,7 +2051,7 @@
               <w:lang w:eastAsia="en-IN"/>
             </w:rPr>
           </w:pPr>
-          <w:hyperlink w:anchor="_Toc30352255" w:history="1">
+          <w:hyperlink w:anchor="_Toc30428864" w:history="1">
             <w:r>
               <w:rPr>
                 <w:rStyle w:val="Hyperlink"/>
@@ -2009,7 +2093,7 @@
                 <w:noProof/>
                 <w:webHidden/>
               </w:rPr>
-              <w:instrText xml:space="preserve"> PAGEREF _Toc30352255 \h </w:instrText>
+              <w:instrText xml:space="preserve"> PAGEREF _Toc30428864 \h </w:instrText>
             </w:r>
             <w:r>
               <w:rPr>
@@ -2029,7 +2113,7 @@
                 <w:noProof/>
                 <w:webHidden/>
               </w:rPr>
-              <w:t>9</w:t>
+              <w:t>8</w:t>
             </w:r>
             <w:r>
               <w:rPr>
@@ -2053,7 +2137,7 @@
               <w:lang w:eastAsia="en-IN"/>
             </w:rPr>
           </w:pPr>
-          <w:hyperlink w:anchor="_Toc30352256" w:history="1">
+          <w:hyperlink w:anchor="_Toc30428865" w:history="1">
             <w:r>
               <w:rPr>
                 <w:rStyle w:val="Hyperlink"/>
@@ -2095,7 +2179,7 @@
                 <w:noProof/>
                 <w:webHidden/>
               </w:rPr>
-              <w:instrText xml:space="preserve"> PAGEREF _Toc30352256 \h </w:instrText>
+              <w:instrText xml:space="preserve"> PAGEREF _Toc30428865 \h </w:instrText>
             </w:r>
             <w:r>
               <w:rPr>
@@ -2115,7 +2199,7 @@
                 <w:noProof/>
                 <w:webHidden/>
               </w:rPr>
-              <w:t>9</w:t>
+              <w:t>8</w:t>
             </w:r>
             <w:r>
               <w:rPr>
@@ -2139,7 +2223,7 @@
               <w:lang w:eastAsia="en-IN"/>
             </w:rPr>
           </w:pPr>
-          <w:hyperlink w:anchor="_Toc30352257" w:history="1">
+          <w:hyperlink w:anchor="_Toc30428866" w:history="1">
             <w:r>
               <w:rPr>
                 <w:rStyle w:val="Hyperlink"/>
@@ -2160,7 +2244,7 @@
                 <w:rStyle w:val="Hyperlink"/>
                 <w:noProof/>
               </w:rPr>
-              <w:t>Nintendo Switch – Joycon Controls</w:t>
+              <w:t>Microsoft XBOX Controls</w:t>
             </w:r>
             <w:r>
               <w:rPr>
@@ -2181,7 +2265,7 @@
                 <w:noProof/>
                 <w:webHidden/>
               </w:rPr>
-              <w:instrText xml:space="preserve"> PAGEREF _Toc30352257 \h </w:instrText>
+              <w:instrText xml:space="preserve"> PAGEREF _Toc30428866 \h </w:instrText>
             </w:r>
             <w:r>
               <w:rPr>
@@ -2225,7 +2309,7 @@
               <w:lang w:eastAsia="en-IN"/>
             </w:rPr>
           </w:pPr>
-          <w:hyperlink w:anchor="_Toc30352258" w:history="1">
+          <w:hyperlink w:anchor="_Toc30428867" w:history="1">
             <w:r>
               <w:rPr>
                 <w:rStyle w:val="Hyperlink"/>
@@ -2246,7 +2330,7 @@
                 <w:rStyle w:val="Hyperlink"/>
                 <w:noProof/>
               </w:rPr>
-              <w:t>Microsoft XBOX Controls</w:t>
+              <w:t>Nintendo Switch – Joycon Controls</w:t>
             </w:r>
             <w:r>
               <w:rPr>
@@ -2267,7 +2351,7 @@
                 <w:noProof/>
                 <w:webHidden/>
               </w:rPr>
-              <w:instrText xml:space="preserve"> PAGEREF _Toc30352258 \h </w:instrText>
+              <w:instrText xml:space="preserve"> PAGEREF _Toc30428867 \h </w:instrText>
             </w:r>
             <w:r>
               <w:rPr>
@@ -2287,7 +2371,7 @@
                 <w:noProof/>
                 <w:webHidden/>
               </w:rPr>
-              <w:t>10</w:t>
+              <w:t>9</w:t>
             </w:r>
             <w:r>
               <w:rPr>
@@ -2311,7 +2395,7 @@
               <w:lang w:eastAsia="en-IN"/>
             </w:rPr>
           </w:pPr>
-          <w:hyperlink w:anchor="_Toc30352259" w:history="1">
+          <w:hyperlink w:anchor="_Toc30428868" w:history="1">
             <w:r>
               <w:rPr>
                 <w:rStyle w:val="Hyperlink"/>
@@ -2353,7 +2437,7 @@
                 <w:noProof/>
                 <w:webHidden/>
               </w:rPr>
-              <w:instrText xml:space="preserve"> PAGEREF _Toc30352259 \h </w:instrText>
+              <w:instrText xml:space="preserve"> PAGEREF _Toc30428868 \h </w:instrText>
             </w:r>
             <w:r>
               <w:rPr>
@@ -2373,7 +2457,7 @@
                 <w:noProof/>
                 <w:webHidden/>
               </w:rPr>
-              <w:t>10</w:t>
+              <w:t>9</w:t>
             </w:r>
             <w:r>
               <w:rPr>
@@ -2397,7 +2481,7 @@
               <w:lang w:eastAsia="en-IN"/>
             </w:rPr>
           </w:pPr>
-          <w:hyperlink w:anchor="_Toc30352260" w:history="1">
+          <w:hyperlink w:anchor="_Toc30428869" w:history="1">
             <w:r>
               <w:rPr>
                 <w:rStyle w:val="Hyperlink"/>
@@ -2439,7 +2523,7 @@
                 <w:noProof/>
                 <w:webHidden/>
               </w:rPr>
-              <w:instrText xml:space="preserve"> PAGEREF _Toc30352260 \h </w:instrText>
+              <w:instrText xml:space="preserve"> PAGEREF _Toc30428869 \h </w:instrText>
             </w:r>
             <w:r>
               <w:rPr>
@@ -2483,7 +2567,7 @@
               <w:lang w:eastAsia="en-IN"/>
             </w:rPr>
           </w:pPr>
-          <w:hyperlink w:anchor="_Toc30352261" w:history="1">
+          <w:hyperlink w:anchor="_Toc30428870" w:history="1">
             <w:r>
               <w:rPr>
                 <w:rStyle w:val="Hyperlink"/>
@@ -2525,7 +2609,7 @@
                 <w:noProof/>
                 <w:webHidden/>
               </w:rPr>
-              <w:instrText xml:space="preserve"> PAGEREF _Toc30352261 \h </w:instrText>
+              <w:instrText xml:space="preserve"> PAGEREF _Toc30428870 \h </w:instrText>
             </w:r>
             <w:r>
               <w:rPr>
@@ -2569,7 +2653,7 @@
               <w:lang w:eastAsia="en-IN"/>
             </w:rPr>
           </w:pPr>
-          <w:hyperlink w:anchor="_Toc30352262" w:history="1">
+          <w:hyperlink w:anchor="_Toc30428871" w:history="1">
             <w:r>
               <w:rPr>
                 <w:rStyle w:val="Hyperlink"/>
@@ -2611,7 +2695,7 @@
                 <w:noProof/>
                 <w:webHidden/>
               </w:rPr>
-              <w:instrText xml:space="preserve"> PAGEREF _Toc30352262 \h </w:instrText>
+              <w:instrText xml:space="preserve"> PAGEREF _Toc30428871 \h </w:instrText>
             </w:r>
             <w:r>
               <w:rPr>
@@ -2631,7 +2715,7 @@
                 <w:noProof/>
                 <w:webHidden/>
               </w:rPr>
-              <w:t>11</w:t>
+              <w:t>10</w:t>
             </w:r>
             <w:r>
               <w:rPr>
@@ -2655,7 +2739,7 @@
               <w:lang w:eastAsia="en-IN"/>
             </w:rPr>
           </w:pPr>
-          <w:hyperlink w:anchor="_Toc30352263" w:history="1">
+          <w:hyperlink w:anchor="_Toc30428872" w:history="1">
             <w:r>
               <w:rPr>
                 <w:rStyle w:val="Hyperlink"/>
@@ -2697,7 +2781,7 @@
                 <w:noProof/>
                 <w:webHidden/>
               </w:rPr>
-              <w:instrText xml:space="preserve"> PAGEREF _Toc30352263 \h </w:instrText>
+              <w:instrText xml:space="preserve"> PAGEREF _Toc30428872 \h </w:instrText>
             </w:r>
             <w:r>
               <w:rPr>
@@ -2741,7 +2825,7 @@
               <w:lang w:eastAsia="en-IN"/>
             </w:rPr>
           </w:pPr>
-          <w:hyperlink w:anchor="_Toc30352264" w:history="1">
+          <w:hyperlink w:anchor="_Toc30428873" w:history="1">
             <w:r>
               <w:rPr>
                 <w:rStyle w:val="Hyperlink"/>
@@ -2783,7 +2867,7 @@
                 <w:noProof/>
                 <w:webHidden/>
               </w:rPr>
-              <w:instrText xml:space="preserve"> PAGEREF _Toc30352264 \h </w:instrText>
+              <w:instrText xml:space="preserve"> PAGEREF _Toc30428873 \h </w:instrText>
             </w:r>
             <w:r>
               <w:rPr>
@@ -2803,7 +2887,7 @@
                 <w:noProof/>
                 <w:webHidden/>
               </w:rPr>
-              <w:t>12</w:t>
+              <w:t>11</w:t>
             </w:r>
             <w:r>
               <w:rPr>
@@ -2827,7 +2911,7 @@
               <w:lang w:eastAsia="en-IN"/>
             </w:rPr>
           </w:pPr>
-          <w:hyperlink w:anchor="_Toc30352265" w:history="1">
+          <w:hyperlink w:anchor="_Toc30428874" w:history="1">
             <w:r>
               <w:rPr>
                 <w:rStyle w:val="Hyperlink"/>
@@ -2869,7 +2953,7 @@
                 <w:noProof/>
                 <w:webHidden/>
               </w:rPr>
-              <w:instrText xml:space="preserve"> PAGEREF _Toc30352265 \h </w:instrText>
+              <w:instrText xml:space="preserve"> PAGEREF _Toc30428874 \h </w:instrText>
             </w:r>
             <w:r>
               <w:rPr>
@@ -2889,7 +2973,7 @@
                 <w:noProof/>
                 <w:webHidden/>
               </w:rPr>
-              <w:t>12</w:t>
+              <w:t>11</w:t>
             </w:r>
             <w:r>
               <w:rPr>
@@ -2913,7 +2997,7 @@
               <w:lang w:eastAsia="en-IN"/>
             </w:rPr>
           </w:pPr>
-          <w:hyperlink w:anchor="_Toc30352266" w:history="1">
+          <w:hyperlink w:anchor="_Toc30428875" w:history="1">
             <w:r>
               <w:rPr>
                 <w:rStyle w:val="Hyperlink"/>
@@ -2955,7 +3039,7 @@
                 <w:noProof/>
                 <w:webHidden/>
               </w:rPr>
-              <w:instrText xml:space="preserve"> PAGEREF _Toc30352266 \h </w:instrText>
+              <w:instrText xml:space="preserve"> PAGEREF _Toc30428875 \h </w:instrText>
             </w:r>
             <w:r>
               <w:rPr>
@@ -2998,7 +3082,7 @@
               <w:lang w:eastAsia="en-IN"/>
             </w:rPr>
           </w:pPr>
-          <w:hyperlink w:anchor="_Toc30352267" w:history="1">
+          <w:hyperlink w:anchor="_Toc30428876" w:history="1">
             <w:r>
               <w:rPr>
                 <w:rStyle w:val="Hyperlink"/>
@@ -3025,7 +3109,1109 @@
                 <w:noProof/>
                 <w:webHidden/>
               </w:rPr>
-              <w:instrText xml:space="preserve"> PAGEREF _Toc30352267 \h </w:instrText>
+              <w:instrText xml:space="preserve"> PAGEREF _Toc30428876 \h </w:instrText>
+            </w:r>
+            <w:r>
+              <w:rPr>
+                <w:noProof/>
+                <w:webHidden/>
+              </w:rPr>
+            </w:r>
+            <w:r>
+              <w:rPr>
+                <w:noProof/>
+                <w:webHidden/>
+              </w:rPr>
+              <w:fldChar w:fldCharType="separate"/>
+            </w:r>
+            <w:r>
+              <w:rPr>
+                <w:noProof/>
+                <w:webHidden/>
+              </w:rPr>
+              <w:t>12</w:t>
+            </w:r>
+            <w:r>
+              <w:rPr>
+                <w:noProof/>
+                <w:webHidden/>
+              </w:rPr>
+              <w:fldChar w:fldCharType="end"/>
+            </w:r>
+          </w:hyperlink>
+        </w:p>
+        <w:p>
+          <w:pPr>
+            <w:pStyle w:val="TOC2"/>
+            <w:tabs>
+              <w:tab w:val="left" w:pos="880"/>
+              <w:tab w:val="right" w:leader="dot" w:pos="9016"/>
+            </w:tabs>
+            <w:rPr>
+              <w:rFonts w:eastAsiaTheme="minorEastAsia"/>
+              <w:noProof/>
+              <w:lang w:eastAsia="en-IN"/>
+            </w:rPr>
+          </w:pPr>
+          <w:hyperlink w:anchor="_Toc30428877" w:history="1">
+            <w:r>
+              <w:rPr>
+                <w:rStyle w:val="Hyperlink"/>
+                <w:noProof/>
+              </w:rPr>
+              <w:t>3.1.</w:t>
+            </w:r>
+            <w:r>
+              <w:rPr>
+                <w:rFonts w:eastAsiaTheme="minorEastAsia"/>
+                <w:noProof/>
+                <w:lang w:eastAsia="en-IN"/>
+              </w:rPr>
+              <w:tab/>
+            </w:r>
+            <w:r>
+              <w:rPr>
+                <w:rStyle w:val="Hyperlink"/>
+                <w:noProof/>
+              </w:rPr>
+              <w:t>Multiplayer</w:t>
+            </w:r>
+            <w:r>
+              <w:rPr>
+                <w:noProof/>
+                <w:webHidden/>
+              </w:rPr>
+              <w:tab/>
+            </w:r>
+            <w:r>
+              <w:rPr>
+                <w:noProof/>
+                <w:webHidden/>
+              </w:rPr>
+              <w:fldChar w:fldCharType="begin"/>
+            </w:r>
+            <w:r>
+              <w:rPr>
+                <w:noProof/>
+                <w:webHidden/>
+              </w:rPr>
+              <w:instrText xml:space="preserve"> PAGEREF _Toc30428877 \h </w:instrText>
+            </w:r>
+            <w:r>
+              <w:rPr>
+                <w:noProof/>
+                <w:webHidden/>
+              </w:rPr>
+            </w:r>
+            <w:r>
+              <w:rPr>
+                <w:noProof/>
+                <w:webHidden/>
+              </w:rPr>
+              <w:fldChar w:fldCharType="separate"/>
+            </w:r>
+            <w:r>
+              <w:rPr>
+                <w:noProof/>
+                <w:webHidden/>
+              </w:rPr>
+              <w:t>12</w:t>
+            </w:r>
+            <w:r>
+              <w:rPr>
+                <w:noProof/>
+                <w:webHidden/>
+              </w:rPr>
+              <w:fldChar w:fldCharType="end"/>
+            </w:r>
+          </w:hyperlink>
+        </w:p>
+        <w:p>
+          <w:pPr>
+            <w:pStyle w:val="TOC2"/>
+            <w:tabs>
+              <w:tab w:val="left" w:pos="880"/>
+              <w:tab w:val="right" w:leader="dot" w:pos="9016"/>
+            </w:tabs>
+            <w:rPr>
+              <w:rFonts w:eastAsiaTheme="minorEastAsia"/>
+              <w:noProof/>
+              <w:lang w:eastAsia="en-IN"/>
+            </w:rPr>
+          </w:pPr>
+          <w:hyperlink w:anchor="_Toc30428878" w:history="1">
+            <w:r>
+              <w:rPr>
+                <w:rStyle w:val="Hyperlink"/>
+                <w:noProof/>
+              </w:rPr>
+              <w:t>3.2.</w:t>
+            </w:r>
+            <w:r>
+              <w:rPr>
+                <w:rFonts w:eastAsiaTheme="minorEastAsia"/>
+                <w:noProof/>
+                <w:lang w:eastAsia="en-IN"/>
+              </w:rPr>
+              <w:tab/>
+            </w:r>
+            <w:r>
+              <w:rPr>
+                <w:rStyle w:val="Hyperlink"/>
+                <w:noProof/>
+              </w:rPr>
+              <w:t>Bonus Content</w:t>
+            </w:r>
+            <w:r>
+              <w:rPr>
+                <w:noProof/>
+                <w:webHidden/>
+              </w:rPr>
+              <w:tab/>
+            </w:r>
+            <w:r>
+              <w:rPr>
+                <w:noProof/>
+                <w:webHidden/>
+              </w:rPr>
+              <w:fldChar w:fldCharType="begin"/>
+            </w:r>
+            <w:r>
+              <w:rPr>
+                <w:noProof/>
+                <w:webHidden/>
+              </w:rPr>
+              <w:instrText xml:space="preserve"> PAGEREF _Toc30428878 \h </w:instrText>
+            </w:r>
+            <w:r>
+              <w:rPr>
+                <w:noProof/>
+                <w:webHidden/>
+              </w:rPr>
+            </w:r>
+            <w:r>
+              <w:rPr>
+                <w:noProof/>
+                <w:webHidden/>
+              </w:rPr>
+              <w:fldChar w:fldCharType="separate"/>
+            </w:r>
+            <w:r>
+              <w:rPr>
+                <w:noProof/>
+                <w:webHidden/>
+              </w:rPr>
+              <w:t>12</w:t>
+            </w:r>
+            <w:r>
+              <w:rPr>
+                <w:noProof/>
+                <w:webHidden/>
+              </w:rPr>
+              <w:fldChar w:fldCharType="end"/>
+            </w:r>
+          </w:hyperlink>
+        </w:p>
+        <w:p>
+          <w:pPr>
+            <w:pStyle w:val="TOC3"/>
+            <w:tabs>
+              <w:tab w:val="left" w:pos="1320"/>
+              <w:tab w:val="right" w:leader="dot" w:pos="9016"/>
+            </w:tabs>
+            <w:rPr>
+              <w:rFonts w:eastAsiaTheme="minorEastAsia"/>
+              <w:noProof/>
+              <w:lang w:eastAsia="en-IN"/>
+            </w:rPr>
+          </w:pPr>
+          <w:hyperlink w:anchor="_Toc30428879" w:history="1">
+            <w:r>
+              <w:rPr>
+                <w:rStyle w:val="Hyperlink"/>
+                <w:noProof/>
+              </w:rPr>
+              <w:t>3.2.1.</w:t>
+            </w:r>
+            <w:r>
+              <w:rPr>
+                <w:rFonts w:eastAsiaTheme="minorEastAsia"/>
+                <w:noProof/>
+                <w:lang w:eastAsia="en-IN"/>
+              </w:rPr>
+              <w:tab/>
+            </w:r>
+            <w:r>
+              <w:rPr>
+                <w:rStyle w:val="Hyperlink"/>
+                <w:noProof/>
+              </w:rPr>
+              <w:t>DLC Story</w:t>
+            </w:r>
+            <w:r>
+              <w:rPr>
+                <w:noProof/>
+                <w:webHidden/>
+              </w:rPr>
+              <w:tab/>
+            </w:r>
+            <w:r>
+              <w:rPr>
+                <w:noProof/>
+                <w:webHidden/>
+              </w:rPr>
+              <w:fldChar w:fldCharType="begin"/>
+            </w:r>
+            <w:r>
+              <w:rPr>
+                <w:noProof/>
+                <w:webHidden/>
+              </w:rPr>
+              <w:instrText xml:space="preserve"> PAGEREF _Toc30428879 \h </w:instrText>
+            </w:r>
+            <w:r>
+              <w:rPr>
+                <w:noProof/>
+                <w:webHidden/>
+              </w:rPr>
+            </w:r>
+            <w:r>
+              <w:rPr>
+                <w:noProof/>
+                <w:webHidden/>
+              </w:rPr>
+              <w:fldChar w:fldCharType="separate"/>
+            </w:r>
+            <w:r>
+              <w:rPr>
+                <w:noProof/>
+                <w:webHidden/>
+              </w:rPr>
+              <w:t>12</w:t>
+            </w:r>
+            <w:r>
+              <w:rPr>
+                <w:noProof/>
+                <w:webHidden/>
+              </w:rPr>
+              <w:fldChar w:fldCharType="end"/>
+            </w:r>
+          </w:hyperlink>
+        </w:p>
+        <w:p>
+          <w:pPr>
+            <w:pStyle w:val="TOC1"/>
+            <w:tabs>
+              <w:tab w:val="right" w:leader="dot" w:pos="9016"/>
+            </w:tabs>
+            <w:rPr>
+              <w:rFonts w:eastAsiaTheme="minorEastAsia"/>
+              <w:noProof/>
+              <w:lang w:eastAsia="en-IN"/>
+            </w:rPr>
+          </w:pPr>
+          <w:hyperlink w:anchor="_Toc30428880" w:history="1">
+            <w:r>
+              <w:rPr>
+                <w:rStyle w:val="Hyperlink"/>
+                <w:noProof/>
+              </w:rPr>
+              <w:t>Section IV – Marketing &amp; Monetization</w:t>
+            </w:r>
+            <w:r>
+              <w:rPr>
+                <w:noProof/>
+                <w:webHidden/>
+              </w:rPr>
+              <w:tab/>
+            </w:r>
+            <w:r>
+              <w:rPr>
+                <w:noProof/>
+                <w:webHidden/>
+              </w:rPr>
+              <w:fldChar w:fldCharType="begin"/>
+            </w:r>
+            <w:r>
+              <w:rPr>
+                <w:noProof/>
+                <w:webHidden/>
+              </w:rPr>
+              <w:instrText xml:space="preserve"> PAGEREF _Toc30428880 \h </w:instrText>
+            </w:r>
+            <w:r>
+              <w:rPr>
+                <w:noProof/>
+                <w:webHidden/>
+              </w:rPr>
+            </w:r>
+            <w:r>
+              <w:rPr>
+                <w:noProof/>
+                <w:webHidden/>
+              </w:rPr>
+              <w:fldChar w:fldCharType="separate"/>
+            </w:r>
+            <w:r>
+              <w:rPr>
+                <w:noProof/>
+                <w:webHidden/>
+              </w:rPr>
+              <w:t>12</w:t>
+            </w:r>
+            <w:r>
+              <w:rPr>
+                <w:noProof/>
+                <w:webHidden/>
+              </w:rPr>
+              <w:fldChar w:fldCharType="end"/>
+            </w:r>
+          </w:hyperlink>
+        </w:p>
+        <w:p>
+          <w:pPr>
+            <w:pStyle w:val="TOC2"/>
+            <w:tabs>
+              <w:tab w:val="left" w:pos="880"/>
+              <w:tab w:val="right" w:leader="dot" w:pos="9016"/>
+            </w:tabs>
+            <w:rPr>
+              <w:rFonts w:eastAsiaTheme="minorEastAsia"/>
+              <w:noProof/>
+              <w:lang w:eastAsia="en-IN"/>
+            </w:rPr>
+          </w:pPr>
+          <w:hyperlink w:anchor="_Toc30428881" w:history="1">
+            <w:r>
+              <w:rPr>
+                <w:rStyle w:val="Hyperlink"/>
+                <w:noProof/>
+              </w:rPr>
+              <w:t>4.1.</w:t>
+            </w:r>
+            <w:r>
+              <w:rPr>
+                <w:rFonts w:eastAsiaTheme="minorEastAsia"/>
+                <w:noProof/>
+                <w:lang w:eastAsia="en-IN"/>
+              </w:rPr>
+              <w:tab/>
+            </w:r>
+            <w:r>
+              <w:rPr>
+                <w:rStyle w:val="Hyperlink"/>
+                <w:noProof/>
+              </w:rPr>
+              <w:t>Pre-release</w:t>
+            </w:r>
+            <w:r>
+              <w:rPr>
+                <w:noProof/>
+                <w:webHidden/>
+              </w:rPr>
+              <w:tab/>
+            </w:r>
+            <w:r>
+              <w:rPr>
+                <w:noProof/>
+                <w:webHidden/>
+              </w:rPr>
+              <w:fldChar w:fldCharType="begin"/>
+            </w:r>
+            <w:r>
+              <w:rPr>
+                <w:noProof/>
+                <w:webHidden/>
+              </w:rPr>
+              <w:instrText xml:space="preserve"> PAGEREF _Toc30428881 \h </w:instrText>
+            </w:r>
+            <w:r>
+              <w:rPr>
+                <w:noProof/>
+                <w:webHidden/>
+              </w:rPr>
+            </w:r>
+            <w:r>
+              <w:rPr>
+                <w:noProof/>
+                <w:webHidden/>
+              </w:rPr>
+              <w:fldChar w:fldCharType="separate"/>
+            </w:r>
+            <w:r>
+              <w:rPr>
+                <w:noProof/>
+                <w:webHidden/>
+              </w:rPr>
+              <w:t>12</w:t>
+            </w:r>
+            <w:r>
+              <w:rPr>
+                <w:noProof/>
+                <w:webHidden/>
+              </w:rPr>
+              <w:fldChar w:fldCharType="end"/>
+            </w:r>
+          </w:hyperlink>
+        </w:p>
+        <w:p>
+          <w:pPr>
+            <w:pStyle w:val="TOC3"/>
+            <w:tabs>
+              <w:tab w:val="left" w:pos="1320"/>
+              <w:tab w:val="right" w:leader="dot" w:pos="9016"/>
+            </w:tabs>
+            <w:rPr>
+              <w:rFonts w:eastAsiaTheme="minorEastAsia"/>
+              <w:noProof/>
+              <w:lang w:eastAsia="en-IN"/>
+            </w:rPr>
+          </w:pPr>
+          <w:hyperlink w:anchor="_Toc30428882" w:history="1">
+            <w:r>
+              <w:rPr>
+                <w:rStyle w:val="Hyperlink"/>
+                <w:noProof/>
+              </w:rPr>
+              <w:t>4.1.1.</w:t>
+            </w:r>
+            <w:r>
+              <w:rPr>
+                <w:rFonts w:eastAsiaTheme="minorEastAsia"/>
+                <w:noProof/>
+                <w:lang w:eastAsia="en-IN"/>
+              </w:rPr>
+              <w:tab/>
+            </w:r>
+            <w:r>
+              <w:rPr>
+                <w:rStyle w:val="Hyperlink"/>
+                <w:noProof/>
+              </w:rPr>
+              <w:t>Game Publishers</w:t>
+            </w:r>
+            <w:r>
+              <w:rPr>
+                <w:noProof/>
+                <w:webHidden/>
+              </w:rPr>
+              <w:tab/>
+            </w:r>
+            <w:r>
+              <w:rPr>
+                <w:noProof/>
+                <w:webHidden/>
+              </w:rPr>
+              <w:fldChar w:fldCharType="begin"/>
+            </w:r>
+            <w:r>
+              <w:rPr>
+                <w:noProof/>
+                <w:webHidden/>
+              </w:rPr>
+              <w:instrText xml:space="preserve"> PAGEREF _Toc30428882 \h </w:instrText>
+            </w:r>
+            <w:r>
+              <w:rPr>
+                <w:noProof/>
+                <w:webHidden/>
+              </w:rPr>
+            </w:r>
+            <w:r>
+              <w:rPr>
+                <w:noProof/>
+                <w:webHidden/>
+              </w:rPr>
+              <w:fldChar w:fldCharType="separate"/>
+            </w:r>
+            <w:r>
+              <w:rPr>
+                <w:noProof/>
+                <w:webHidden/>
+              </w:rPr>
+              <w:t>12</w:t>
+            </w:r>
+            <w:r>
+              <w:rPr>
+                <w:noProof/>
+                <w:webHidden/>
+              </w:rPr>
+              <w:fldChar w:fldCharType="end"/>
+            </w:r>
+          </w:hyperlink>
+        </w:p>
+        <w:p>
+          <w:pPr>
+            <w:pStyle w:val="TOC3"/>
+            <w:tabs>
+              <w:tab w:val="left" w:pos="1320"/>
+              <w:tab w:val="right" w:leader="dot" w:pos="9016"/>
+            </w:tabs>
+            <w:rPr>
+              <w:rFonts w:eastAsiaTheme="minorEastAsia"/>
+              <w:noProof/>
+              <w:lang w:eastAsia="en-IN"/>
+            </w:rPr>
+          </w:pPr>
+          <w:hyperlink w:anchor="_Toc30428883" w:history="1">
+            <w:r>
+              <w:rPr>
+                <w:rStyle w:val="Hyperlink"/>
+                <w:noProof/>
+              </w:rPr>
+              <w:t>4.1.2.</w:t>
+            </w:r>
+            <w:r>
+              <w:rPr>
+                <w:rFonts w:eastAsiaTheme="minorEastAsia"/>
+                <w:noProof/>
+                <w:lang w:eastAsia="en-IN"/>
+              </w:rPr>
+              <w:tab/>
+            </w:r>
+            <w:r>
+              <w:rPr>
+                <w:rStyle w:val="Hyperlink"/>
+                <w:noProof/>
+              </w:rPr>
+              <w:t>YouTubers and Twitch Streamers</w:t>
+            </w:r>
+            <w:r>
+              <w:rPr>
+                <w:noProof/>
+                <w:webHidden/>
+              </w:rPr>
+              <w:tab/>
+            </w:r>
+            <w:r>
+              <w:rPr>
+                <w:noProof/>
+                <w:webHidden/>
+              </w:rPr>
+              <w:fldChar w:fldCharType="begin"/>
+            </w:r>
+            <w:r>
+              <w:rPr>
+                <w:noProof/>
+                <w:webHidden/>
+              </w:rPr>
+              <w:instrText xml:space="preserve"> PAGEREF _Toc30428883 \h </w:instrText>
+            </w:r>
+            <w:r>
+              <w:rPr>
+                <w:noProof/>
+                <w:webHidden/>
+              </w:rPr>
+            </w:r>
+            <w:r>
+              <w:rPr>
+                <w:noProof/>
+                <w:webHidden/>
+              </w:rPr>
+              <w:fldChar w:fldCharType="separate"/>
+            </w:r>
+            <w:r>
+              <w:rPr>
+                <w:noProof/>
+                <w:webHidden/>
+              </w:rPr>
+              <w:t>13</w:t>
+            </w:r>
+            <w:r>
+              <w:rPr>
+                <w:noProof/>
+                <w:webHidden/>
+              </w:rPr>
+              <w:fldChar w:fldCharType="end"/>
+            </w:r>
+          </w:hyperlink>
+        </w:p>
+        <w:p>
+          <w:pPr>
+            <w:pStyle w:val="TOC3"/>
+            <w:tabs>
+              <w:tab w:val="left" w:pos="1320"/>
+              <w:tab w:val="right" w:leader="dot" w:pos="9016"/>
+            </w:tabs>
+            <w:rPr>
+              <w:rFonts w:eastAsiaTheme="minorEastAsia"/>
+              <w:noProof/>
+              <w:lang w:eastAsia="en-IN"/>
+            </w:rPr>
+          </w:pPr>
+          <w:hyperlink w:anchor="_Toc30428884" w:history="1">
+            <w:r>
+              <w:rPr>
+                <w:rStyle w:val="Hyperlink"/>
+                <w:noProof/>
+              </w:rPr>
+              <w:t>4.1.3.</w:t>
+            </w:r>
+            <w:r>
+              <w:rPr>
+                <w:rFonts w:eastAsiaTheme="minorEastAsia"/>
+                <w:noProof/>
+                <w:lang w:eastAsia="en-IN"/>
+              </w:rPr>
+              <w:tab/>
+            </w:r>
+            <w:r>
+              <w:rPr>
+                <w:rStyle w:val="Hyperlink"/>
+                <w:noProof/>
+              </w:rPr>
+              <w:t>Game Conventions and Conferences</w:t>
+            </w:r>
+            <w:r>
+              <w:rPr>
+                <w:noProof/>
+                <w:webHidden/>
+              </w:rPr>
+              <w:tab/>
+            </w:r>
+            <w:r>
+              <w:rPr>
+                <w:noProof/>
+                <w:webHidden/>
+              </w:rPr>
+              <w:fldChar w:fldCharType="begin"/>
+            </w:r>
+            <w:r>
+              <w:rPr>
+                <w:noProof/>
+                <w:webHidden/>
+              </w:rPr>
+              <w:instrText xml:space="preserve"> PAGEREF _Toc30428884 \h </w:instrText>
+            </w:r>
+            <w:r>
+              <w:rPr>
+                <w:noProof/>
+                <w:webHidden/>
+              </w:rPr>
+            </w:r>
+            <w:r>
+              <w:rPr>
+                <w:noProof/>
+                <w:webHidden/>
+              </w:rPr>
+              <w:fldChar w:fldCharType="separate"/>
+            </w:r>
+            <w:r>
+              <w:rPr>
+                <w:noProof/>
+                <w:webHidden/>
+              </w:rPr>
+              <w:t>13</w:t>
+            </w:r>
+            <w:r>
+              <w:rPr>
+                <w:noProof/>
+                <w:webHidden/>
+              </w:rPr>
+              <w:fldChar w:fldCharType="end"/>
+            </w:r>
+          </w:hyperlink>
+        </w:p>
+        <w:p>
+          <w:pPr>
+            <w:pStyle w:val="TOC3"/>
+            <w:tabs>
+              <w:tab w:val="left" w:pos="1320"/>
+              <w:tab w:val="right" w:leader="dot" w:pos="9016"/>
+            </w:tabs>
+            <w:rPr>
+              <w:rFonts w:eastAsiaTheme="minorEastAsia"/>
+              <w:noProof/>
+              <w:lang w:eastAsia="en-IN"/>
+            </w:rPr>
+          </w:pPr>
+          <w:hyperlink w:anchor="_Toc30428885" w:history="1">
+            <w:r>
+              <w:rPr>
+                <w:rStyle w:val="Hyperlink"/>
+                <w:noProof/>
+              </w:rPr>
+              <w:t>4.1.4.</w:t>
+            </w:r>
+            <w:r>
+              <w:rPr>
+                <w:rFonts w:eastAsiaTheme="minorEastAsia"/>
+                <w:noProof/>
+                <w:lang w:eastAsia="en-IN"/>
+              </w:rPr>
+              <w:tab/>
+            </w:r>
+            <w:r>
+              <w:rPr>
+                <w:rStyle w:val="Hyperlink"/>
+                <w:noProof/>
+              </w:rPr>
+              <w:t>Pre-Purchases</w:t>
+            </w:r>
+            <w:r>
+              <w:rPr>
+                <w:noProof/>
+                <w:webHidden/>
+              </w:rPr>
+              <w:tab/>
+            </w:r>
+            <w:r>
+              <w:rPr>
+                <w:noProof/>
+                <w:webHidden/>
+              </w:rPr>
+              <w:fldChar w:fldCharType="begin"/>
+            </w:r>
+            <w:r>
+              <w:rPr>
+                <w:noProof/>
+                <w:webHidden/>
+              </w:rPr>
+              <w:instrText xml:space="preserve"> PAGEREF _Toc30428885 \h </w:instrText>
+            </w:r>
+            <w:r>
+              <w:rPr>
+                <w:noProof/>
+                <w:webHidden/>
+              </w:rPr>
+            </w:r>
+            <w:r>
+              <w:rPr>
+                <w:noProof/>
+                <w:webHidden/>
+              </w:rPr>
+              <w:fldChar w:fldCharType="separate"/>
+            </w:r>
+            <w:r>
+              <w:rPr>
+                <w:noProof/>
+                <w:webHidden/>
+              </w:rPr>
+              <w:t>13</w:t>
+            </w:r>
+            <w:r>
+              <w:rPr>
+                <w:noProof/>
+                <w:webHidden/>
+              </w:rPr>
+              <w:fldChar w:fldCharType="end"/>
+            </w:r>
+          </w:hyperlink>
+        </w:p>
+        <w:p>
+          <w:pPr>
+            <w:pStyle w:val="TOC2"/>
+            <w:tabs>
+              <w:tab w:val="left" w:pos="880"/>
+              <w:tab w:val="right" w:leader="dot" w:pos="9016"/>
+            </w:tabs>
+            <w:rPr>
+              <w:rFonts w:eastAsiaTheme="minorEastAsia"/>
+              <w:noProof/>
+              <w:lang w:eastAsia="en-IN"/>
+            </w:rPr>
+          </w:pPr>
+          <w:hyperlink w:anchor="_Toc30428886" w:history="1">
+            <w:r>
+              <w:rPr>
+                <w:rStyle w:val="Hyperlink"/>
+                <w:noProof/>
+              </w:rPr>
+              <w:t>4.2.</w:t>
+            </w:r>
+            <w:r>
+              <w:rPr>
+                <w:rFonts w:eastAsiaTheme="minorEastAsia"/>
+                <w:noProof/>
+                <w:lang w:eastAsia="en-IN"/>
+              </w:rPr>
+              <w:tab/>
+            </w:r>
+            <w:r>
+              <w:rPr>
+                <w:rStyle w:val="Hyperlink"/>
+                <w:noProof/>
+              </w:rPr>
+              <w:t>Editions</w:t>
+            </w:r>
+            <w:r>
+              <w:rPr>
+                <w:noProof/>
+                <w:webHidden/>
+              </w:rPr>
+              <w:tab/>
+            </w:r>
+            <w:r>
+              <w:rPr>
+                <w:noProof/>
+                <w:webHidden/>
+              </w:rPr>
+              <w:fldChar w:fldCharType="begin"/>
+            </w:r>
+            <w:r>
+              <w:rPr>
+                <w:noProof/>
+                <w:webHidden/>
+              </w:rPr>
+              <w:instrText xml:space="preserve"> PAGEREF _Toc30428886 \h </w:instrText>
+            </w:r>
+            <w:r>
+              <w:rPr>
+                <w:noProof/>
+                <w:webHidden/>
+              </w:rPr>
+            </w:r>
+            <w:r>
+              <w:rPr>
+                <w:noProof/>
+                <w:webHidden/>
+              </w:rPr>
+              <w:fldChar w:fldCharType="separate"/>
+            </w:r>
+            <w:r>
+              <w:rPr>
+                <w:noProof/>
+                <w:webHidden/>
+              </w:rPr>
+              <w:t>13</w:t>
+            </w:r>
+            <w:r>
+              <w:rPr>
+                <w:noProof/>
+                <w:webHidden/>
+              </w:rPr>
+              <w:fldChar w:fldCharType="end"/>
+            </w:r>
+          </w:hyperlink>
+        </w:p>
+        <w:p>
+          <w:pPr>
+            <w:pStyle w:val="TOC3"/>
+            <w:tabs>
+              <w:tab w:val="left" w:pos="1320"/>
+              <w:tab w:val="right" w:leader="dot" w:pos="9016"/>
+            </w:tabs>
+            <w:rPr>
+              <w:rFonts w:eastAsiaTheme="minorEastAsia"/>
+              <w:noProof/>
+              <w:lang w:eastAsia="en-IN"/>
+            </w:rPr>
+          </w:pPr>
+          <w:hyperlink w:anchor="_Toc30428887" w:history="1">
+            <w:r>
+              <w:rPr>
+                <w:rStyle w:val="Hyperlink"/>
+                <w:noProof/>
+              </w:rPr>
+              <w:t>4.2.1.</w:t>
+            </w:r>
+            <w:r>
+              <w:rPr>
+                <w:rFonts w:eastAsiaTheme="minorEastAsia"/>
+                <w:noProof/>
+                <w:lang w:eastAsia="en-IN"/>
+              </w:rPr>
+              <w:tab/>
+            </w:r>
+            <w:r>
+              <w:rPr>
+                <w:rStyle w:val="Hyperlink"/>
+                <w:noProof/>
+              </w:rPr>
+              <w:t>Base Edition</w:t>
+            </w:r>
+            <w:r>
+              <w:rPr>
+                <w:noProof/>
+                <w:webHidden/>
+              </w:rPr>
+              <w:tab/>
+            </w:r>
+            <w:r>
+              <w:rPr>
+                <w:noProof/>
+                <w:webHidden/>
+              </w:rPr>
+              <w:fldChar w:fldCharType="begin"/>
+            </w:r>
+            <w:r>
+              <w:rPr>
+                <w:noProof/>
+                <w:webHidden/>
+              </w:rPr>
+              <w:instrText xml:space="preserve"> PAGEREF _Toc30428887 \h </w:instrText>
+            </w:r>
+            <w:r>
+              <w:rPr>
+                <w:noProof/>
+                <w:webHidden/>
+              </w:rPr>
+            </w:r>
+            <w:r>
+              <w:rPr>
+                <w:noProof/>
+                <w:webHidden/>
+              </w:rPr>
+              <w:fldChar w:fldCharType="separate"/>
+            </w:r>
+            <w:r>
+              <w:rPr>
+                <w:noProof/>
+                <w:webHidden/>
+              </w:rPr>
+              <w:t>13</w:t>
+            </w:r>
+            <w:r>
+              <w:rPr>
+                <w:noProof/>
+                <w:webHidden/>
+              </w:rPr>
+              <w:fldChar w:fldCharType="end"/>
+            </w:r>
+          </w:hyperlink>
+        </w:p>
+        <w:p>
+          <w:pPr>
+            <w:pStyle w:val="TOC3"/>
+            <w:tabs>
+              <w:tab w:val="left" w:pos="1320"/>
+              <w:tab w:val="right" w:leader="dot" w:pos="9016"/>
+            </w:tabs>
+            <w:rPr>
+              <w:rFonts w:eastAsiaTheme="minorEastAsia"/>
+              <w:noProof/>
+              <w:lang w:eastAsia="en-IN"/>
+            </w:rPr>
+          </w:pPr>
+          <w:hyperlink w:anchor="_Toc30428888" w:history="1">
+            <w:r>
+              <w:rPr>
+                <w:rStyle w:val="Hyperlink"/>
+                <w:noProof/>
+              </w:rPr>
+              <w:t>4.2.2.</w:t>
+            </w:r>
+            <w:r>
+              <w:rPr>
+                <w:rFonts w:eastAsiaTheme="minorEastAsia"/>
+                <w:noProof/>
+                <w:lang w:eastAsia="en-IN"/>
+              </w:rPr>
+              <w:tab/>
+            </w:r>
+            <w:r>
+              <w:rPr>
+                <w:rStyle w:val="Hyperlink"/>
+                <w:noProof/>
+              </w:rPr>
+              <w:t>Deluxe Edition</w:t>
+            </w:r>
+            <w:r>
+              <w:rPr>
+                <w:noProof/>
+                <w:webHidden/>
+              </w:rPr>
+              <w:tab/>
+            </w:r>
+            <w:r>
+              <w:rPr>
+                <w:noProof/>
+                <w:webHidden/>
+              </w:rPr>
+              <w:fldChar w:fldCharType="begin"/>
+            </w:r>
+            <w:r>
+              <w:rPr>
+                <w:noProof/>
+                <w:webHidden/>
+              </w:rPr>
+              <w:instrText xml:space="preserve"> PAGEREF _Toc30428888 \h </w:instrText>
+            </w:r>
+            <w:r>
+              <w:rPr>
+                <w:noProof/>
+                <w:webHidden/>
+              </w:rPr>
+            </w:r>
+            <w:r>
+              <w:rPr>
+                <w:noProof/>
+                <w:webHidden/>
+              </w:rPr>
+              <w:fldChar w:fldCharType="separate"/>
+            </w:r>
+            <w:r>
+              <w:rPr>
+                <w:noProof/>
+                <w:webHidden/>
+              </w:rPr>
+              <w:t>13</w:t>
+            </w:r>
+            <w:r>
+              <w:rPr>
+                <w:noProof/>
+                <w:webHidden/>
+              </w:rPr>
+              <w:fldChar w:fldCharType="end"/>
+            </w:r>
+          </w:hyperlink>
+        </w:p>
+        <w:p>
+          <w:pPr>
+            <w:pStyle w:val="TOC3"/>
+            <w:tabs>
+              <w:tab w:val="left" w:pos="1320"/>
+              <w:tab w:val="right" w:leader="dot" w:pos="9016"/>
+            </w:tabs>
+            <w:rPr>
+              <w:rFonts w:eastAsiaTheme="minorEastAsia"/>
+              <w:noProof/>
+              <w:lang w:eastAsia="en-IN"/>
+            </w:rPr>
+          </w:pPr>
+          <w:hyperlink w:anchor="_Toc30428889" w:history="1">
+            <w:r>
+              <w:rPr>
+                <w:rStyle w:val="Hyperlink"/>
+                <w:noProof/>
+              </w:rPr>
+              <w:t>4.2.3.</w:t>
+            </w:r>
+            <w:r>
+              <w:rPr>
+                <w:rFonts w:eastAsiaTheme="minorEastAsia"/>
+                <w:noProof/>
+                <w:lang w:eastAsia="en-IN"/>
+              </w:rPr>
+              <w:tab/>
+            </w:r>
+            <w:r>
+              <w:rPr>
+                <w:rStyle w:val="Hyperlink"/>
+                <w:noProof/>
+              </w:rPr>
+              <w:t>Ultimate Edition</w:t>
+            </w:r>
+            <w:r>
+              <w:rPr>
+                <w:noProof/>
+                <w:webHidden/>
+              </w:rPr>
+              <w:tab/>
+            </w:r>
+            <w:r>
+              <w:rPr>
+                <w:noProof/>
+                <w:webHidden/>
+              </w:rPr>
+              <w:fldChar w:fldCharType="begin"/>
+            </w:r>
+            <w:r>
+              <w:rPr>
+                <w:noProof/>
+                <w:webHidden/>
+              </w:rPr>
+              <w:instrText xml:space="preserve"> PAGEREF _Toc30428889 \h </w:instrText>
             </w:r>
             <w:r>
               <w:rPr>
@@ -3073,15 +4259,16 @@
         <w:spacing w:line="259" w:lineRule="auto"/>
       </w:pPr>
       <w:r>
-        <w:lastRenderedPageBreak/>
         <w:br w:type="page"/>
       </w:r>
+      <w:bookmarkStart w:id="0" w:name="_GoBack"/>
+      <w:bookmarkEnd w:id="0"/>
     </w:p>
     <w:p>
       <w:pPr>
         <w:pStyle w:val="Heading1"/>
       </w:pPr>
-      <w:bookmarkStart w:id="1" w:name="_Toc30352234"/>
+      <w:bookmarkStart w:id="1" w:name="_Toc30428842"/>
       <w:r>
         <w:lastRenderedPageBreak/>
         <w:t>Section I – Overview</w:t>
@@ -3096,7 +4283,7 @@
           <w:numId w:val="2"/>
         </w:numPr>
       </w:pPr>
-      <w:bookmarkStart w:id="2" w:name="_Toc30352235"/>
+      <w:bookmarkStart w:id="2" w:name="_Toc30428843"/>
       <w:r>
         <w:rPr>
           <w:noProof/>
@@ -3216,7 +4403,7 @@
           <w:numId w:val="2"/>
         </w:numPr>
       </w:pPr>
-      <w:bookmarkStart w:id="4" w:name="_Toc30352236"/>
+      <w:bookmarkStart w:id="4" w:name="_Toc30428844"/>
       <w:r>
         <w:t>High Concept</w:t>
       </w:r>
@@ -3239,7 +4426,7 @@
           <w:numId w:val="2"/>
         </w:numPr>
       </w:pPr>
-      <w:bookmarkStart w:id="5" w:name="_Toc30352237"/>
+      <w:bookmarkStart w:id="5" w:name="_Toc30428845"/>
       <w:r>
         <w:t>Story</w:t>
       </w:r>
@@ -3285,7 +4472,7 @@
           <w:numId w:val="2"/>
         </w:numPr>
       </w:pPr>
-      <w:bookmarkStart w:id="6" w:name="_Toc30352238"/>
+      <w:bookmarkStart w:id="6" w:name="_Toc30428846"/>
       <w:r>
         <w:t>Gameplay in a Nutshell</w:t>
       </w:r>
@@ -3405,7 +4592,7 @@
           <w:numId w:val="2"/>
         </w:numPr>
       </w:pPr>
-      <w:bookmarkStart w:id="8" w:name="_Toc30352239"/>
+      <w:bookmarkStart w:id="8" w:name="_Toc30428847"/>
       <w:r>
         <w:lastRenderedPageBreak/>
         <w:t>Genre</w:t>
@@ -3519,7 +4706,7 @@
           <w:numId w:val="2"/>
         </w:numPr>
       </w:pPr>
-      <w:bookmarkStart w:id="9" w:name="_Toc30352240"/>
+      <w:bookmarkStart w:id="9" w:name="_Toc30428848"/>
       <w:r>
         <w:t>Target Audience</w:t>
       </w:r>
@@ -3539,7 +4726,7 @@
           <w:numId w:val="2"/>
         </w:numPr>
       </w:pPr>
-      <w:bookmarkStart w:id="10" w:name="_Toc30352241"/>
+      <w:bookmarkStart w:id="10" w:name="_Toc30428849"/>
       <w:r>
         <w:t>Characters</w:t>
       </w:r>
@@ -3553,7 +4740,7 @@
           <w:numId w:val="2"/>
         </w:numPr>
       </w:pPr>
-      <w:bookmarkStart w:id="11" w:name="_Toc30352242"/>
+      <w:bookmarkStart w:id="11" w:name="_Toc30428850"/>
       <w:r>
         <w:t>Lewis Huber</w:t>
       </w:r>
@@ -3651,7 +4838,7 @@
           <w:numId w:val="2"/>
         </w:numPr>
       </w:pPr>
-      <w:bookmarkStart w:id="12" w:name="_Toc30352243"/>
+      <w:bookmarkStart w:id="12" w:name="_Toc30428851"/>
       <w:r>
         <w:t>Daisy Huber</w:t>
       </w:r>
@@ -3753,7 +4940,7 @@
           <w:numId w:val="2"/>
         </w:numPr>
       </w:pPr>
-      <w:bookmarkStart w:id="13" w:name="_Toc30352244"/>
+      <w:bookmarkStart w:id="13" w:name="_Toc30428852"/>
       <w:r>
         <w:lastRenderedPageBreak/>
         <w:t>Carlos Mendez</w:t>
@@ -3847,59 +5034,54 @@
       </w:r>
     </w:p>
     <w:p/>
+    <w:p>
+      <w:pPr>
+        <w:spacing w:line="259" w:lineRule="auto"/>
+      </w:pPr>
+    </w:p>
+    <w:p>
+      <w:pPr>
+        <w:pStyle w:val="Heading1"/>
+      </w:pPr>
+      <w:bookmarkStart w:id="14" w:name="_Toc30428853"/>
+      <w:r>
+        <w:t>Section II – Gameplay</w:t>
+      </w:r>
+      <w:bookmarkEnd w:id="14"/>
+    </w:p>
+    <w:p>
+      <w:pPr>
+        <w:pStyle w:val="Heading2"/>
+      </w:pPr>
+      <w:bookmarkStart w:id="15" w:name="_Toc30428854"/>
+      <w:r>
+        <w:t>2.1. Objective</w:t>
+      </w:r>
+      <w:bookmarkEnd w:id="15"/>
+    </w:p>
+    <w:p>
+      <w:r>
+        <w:t xml:space="preserve">The main objective of the game is for the players to escape from prison </w:t>
+      </w:r>
+      <w:r>
+        <w:t>by being stealthy and not exposing</w:t>
+      </w:r>
+      <w:r>
+        <w:t xml:space="preserve"> themselves. A few breaks in this objective can be found through the story to provide the players with </w:t>
+      </w:r>
+      <w:r>
+        <w:t>a different experience from the</w:t>
+      </w:r>
+      <w:r>
+        <w:t xml:space="preserve"> regular flow and get some fast chase sequences in.</w:t>
+      </w:r>
+    </w:p>
     <w:p/>
     <w:p>
       <w:pPr>
-        <w:spacing w:line="259" w:lineRule="auto"/>
-      </w:pPr>
-      <w:r>
-        <w:br w:type="page"/>
-      </w:r>
-    </w:p>
-    <w:p>
-      <w:pPr>
-        <w:pStyle w:val="Heading1"/>
-      </w:pPr>
-      <w:bookmarkStart w:id="14" w:name="_Toc30352245"/>
-      <w:r>
-        <w:lastRenderedPageBreak/>
-        <w:t>Section II – Gameplay</w:t>
-      </w:r>
-      <w:bookmarkEnd w:id="14"/>
-    </w:p>
-    <w:p>
-      <w:pPr>
         <w:pStyle w:val="Heading2"/>
       </w:pPr>
-      <w:bookmarkStart w:id="15" w:name="_Toc30352246"/>
-      <w:r>
-        <w:t>2.1. Objective</w:t>
-      </w:r>
-      <w:bookmarkEnd w:id="15"/>
-    </w:p>
-    <w:p>
-      <w:r>
-        <w:t xml:space="preserve">The main objective of the game is for the players to escape from prison </w:t>
-      </w:r>
-      <w:r>
-        <w:t>by being stealthy and not exposing</w:t>
-      </w:r>
-      <w:r>
-        <w:t xml:space="preserve"> themselves. A few breaks in this objective can be found through the story to provide the players with </w:t>
-      </w:r>
-      <w:r>
-        <w:t>a different experience from the</w:t>
-      </w:r>
-      <w:r>
-        <w:t xml:space="preserve"> regular flow and get some fast chase sequences in.</w:t>
-      </w:r>
-    </w:p>
-    <w:p/>
-    <w:p>
-      <w:pPr>
-        <w:pStyle w:val="Heading2"/>
-      </w:pPr>
-      <w:bookmarkStart w:id="16" w:name="_Toc30352247"/>
+      <w:bookmarkStart w:id="16" w:name="_Toc30428855"/>
       <w:r>
         <w:t xml:space="preserve">2.2. </w:t>
       </w:r>
@@ -3912,7 +5094,7 @@
       <w:pPr>
         <w:pStyle w:val="Heading3"/>
       </w:pPr>
-      <w:bookmarkStart w:id="17" w:name="_Toc30352248"/>
+      <w:bookmarkStart w:id="17" w:name="_Toc30428856"/>
       <w:r>
         <w:t>2.2.1.</w:t>
       </w:r>
@@ -3993,9 +5175,9 @@
           <w:lang w:eastAsia="en-IN"/>
         </w:rPr>
         <w:drawing>
-          <wp:inline distT="0" distB="0" distL="0" distR="0" wp14:anchorId="621C735B" wp14:editId="496E5B74">
-            <wp:extent cx="5374780" cy="3023314"/>
-            <wp:effectExtent l="0" t="0" r="0" b="5715"/>
+          <wp:inline distT="0" distB="0" distL="0" distR="0" wp14:anchorId="621C735B" wp14:editId="54C6231C">
+            <wp:extent cx="4248005" cy="2389505"/>
+            <wp:effectExtent l="0" t="0" r="635" b="0"/>
             <wp:docPr id="14" name="Picture 14" descr="D:\Work\Kingston University\Term 2\KU_Term2_GameDesign\Game Design Document\Images\Spiderman QTE.jpg"/>
             <wp:cNvGraphicFramePr>
               <a:graphicFrameLocks xmlns:a="http://schemas.openxmlformats.org/drawingml/2006/main" noChangeAspect="1"/>
@@ -4025,7 +5207,7 @@
                   <pic:spPr bwMode="auto">
                     <a:xfrm>
                       <a:off x="0" y="0"/>
-                      <a:ext cx="5378418" cy="3025360"/>
+                      <a:ext cx="4280189" cy="2407608"/>
                     </a:xfrm>
                     <a:prstGeom prst="rect">
                       <a:avLst/>
@@ -4059,18 +5241,11 @@
     </w:p>
     <w:p>
       <w:pPr>
-        <w:rPr>
-          <w:i/>
-          <w:sz w:val="20"/>
-        </w:rPr>
-      </w:pPr>
-    </w:p>
-    <w:p>
-      <w:pPr>
         <w:pStyle w:val="Heading3"/>
       </w:pPr>
-      <w:bookmarkStart w:id="18" w:name="_Toc30352249"/>
-      <w:r>
+      <w:bookmarkStart w:id="18" w:name="_Toc30428857"/>
+      <w:r>
+        <w:lastRenderedPageBreak/>
         <w:t>2.2.2.</w:t>
       </w:r>
       <w:r>
@@ -4097,9 +5272,8 @@
       <w:pPr>
         <w:pStyle w:val="Heading3"/>
       </w:pPr>
-      <w:bookmarkStart w:id="19" w:name="_Toc30352250"/>
-      <w:r>
-        <w:lastRenderedPageBreak/>
+      <w:bookmarkStart w:id="19" w:name="_Toc30428858"/>
+      <w:r>
         <w:t>2.2.3.</w:t>
       </w:r>
       <w:r>
@@ -4220,9 +5394,52 @@
     <w:p/>
     <w:p>
       <w:pPr>
+        <w:pStyle w:val="Heading3"/>
+      </w:pPr>
+      <w:bookmarkStart w:id="20" w:name="_Toc30428859"/>
+      <w:r>
+        <w:t>2.2.4.</w:t>
+      </w:r>
+      <w:r>
+        <w:tab/>
+        <w:t>Special Abilities</w:t>
+      </w:r>
+      <w:bookmarkEnd w:id="20"/>
+    </w:p>
+    <w:p>
+      <w:r>
+        <w:t>The special abilities that Lewis</w:t>
+      </w:r>
+      <w:r>
+        <w:t xml:space="preserve"> (transforming into mist)</w:t>
+      </w:r>
+      <w:r>
+        <w:t xml:space="preserve"> and Daisy </w:t>
+      </w:r>
+      <w:r>
+        <w:t xml:space="preserve">(Reading Lewis’ mind and making </w:t>
+      </w:r>
+      <w:r>
+        <w:t xml:space="preserve">temporary </w:t>
+      </w:r>
+      <w:r>
+        <w:t xml:space="preserve">marks on his body) </w:t>
+      </w:r>
+      <w:r>
+        <w:t>hold will be coming into use at many situations through the course of the game. To simulate Daisy’s ability to read Lewis’ mind, the player who plays Lewis will have a constant open mic and everything he/she says will be heard by Daisy and hence creating the “mind reading” feeling. Daisy’s player will not be having any mic access until the two players are together in the same room.</w:t>
+      </w:r>
+    </w:p>
+    <w:p>
+      <w:r>
+        <w:t>There is a break to this mechanic by the players using voice chat clients like Discord or TeamSpeak, hence there shall be a prompt at the beginning of the game for the players to not use any such clients to enjoy the game in the best way it is meant to be enjoyed.</w:t>
+      </w:r>
+    </w:p>
+    <w:p/>
+    <w:p>
+      <w:pPr>
         <w:pStyle w:val="Heading2"/>
       </w:pPr>
-      <w:bookmarkStart w:id="20" w:name="_Toc30352251"/>
+      <w:bookmarkStart w:id="21" w:name="_Toc30428860"/>
       <w:r>
         <w:t>2.3.</w:t>
       </w:r>
@@ -4230,13 +5447,13 @@
         <w:tab/>
         <w:t>Important Gameplay Sequences</w:t>
       </w:r>
-      <w:bookmarkEnd w:id="20"/>
+      <w:bookmarkEnd w:id="21"/>
     </w:p>
     <w:p>
       <w:pPr>
         <w:pStyle w:val="Heading3"/>
       </w:pPr>
-      <w:bookmarkStart w:id="21" w:name="_Toc30352252"/>
+      <w:bookmarkStart w:id="22" w:name="_Toc30428861"/>
       <w:r>
         <w:t>2.3</w:t>
       </w:r>
@@ -4250,7 +5467,7 @@
         <w:tab/>
         <w:t>Car Chases</w:t>
       </w:r>
-      <w:bookmarkEnd w:id="21"/>
+      <w:bookmarkEnd w:id="22"/>
     </w:p>
     <w:p>
       <w:r>
@@ -4259,6 +5476,7 @@
     </w:p>
     <w:p>
       <w:r>
+        <w:lastRenderedPageBreak/>
         <w:t>The second chase sequence (while escaping from Carlos Mendez’s warehouse) has more of combat where Lewis is made to jump from car to car to take down Carlos’ men while D</w:t>
       </w:r>
       <w:r>
@@ -4270,7 +5488,7 @@
       <w:pPr>
         <w:pStyle w:val="Heading3"/>
       </w:pPr>
-      <w:bookmarkStart w:id="22" w:name="_Toc30352253"/>
+      <w:bookmarkStart w:id="23" w:name="_Toc30428862"/>
       <w:r>
         <w:t>2.3.2.</w:t>
       </w:r>
@@ -4278,7 +5496,7 @@
         <w:tab/>
         <w:t>Police Chase</w:t>
       </w:r>
-      <w:bookmarkEnd w:id="22"/>
+      <w:bookmarkEnd w:id="23"/>
     </w:p>
     <w:p>
       <w:pPr>
@@ -4338,7 +5556,7 @@
       <w:pPr>
         <w:pStyle w:val="Heading3"/>
       </w:pPr>
-      <w:bookmarkStart w:id="23" w:name="_Toc30352254"/>
+      <w:bookmarkStart w:id="24" w:name="_Toc30428863"/>
       <w:r>
         <w:rPr>
           <w:noProof/>
@@ -4408,7 +5626,7 @@
         <w:tab/>
         <w:t>Ventilation Climbing</w:t>
       </w:r>
-      <w:bookmarkEnd w:id="23"/>
+      <w:bookmarkEnd w:id="24"/>
     </w:p>
     <w:p>
       <w:r>
@@ -4453,9 +5671,8 @@
       <w:pPr>
         <w:pStyle w:val="Heading2"/>
       </w:pPr>
-      <w:bookmarkStart w:id="24" w:name="_Toc30352255"/>
-      <w:r>
-        <w:lastRenderedPageBreak/>
+      <w:bookmarkStart w:id="25" w:name="_Toc30428864"/>
+      <w:r>
         <w:t>2.</w:t>
       </w:r>
       <w:r>
@@ -4468,7 +5685,7 @@
         <w:tab/>
         <w:t>Controls</w:t>
       </w:r>
-      <w:bookmarkEnd w:id="24"/>
+      <w:bookmarkEnd w:id="25"/>
     </w:p>
     <w:p>
       <w:r>
@@ -4484,7 +5701,7 @@
       <w:pPr>
         <w:pStyle w:val="Heading3"/>
       </w:pPr>
-      <w:bookmarkStart w:id="25" w:name="_Toc30352256"/>
+      <w:bookmarkStart w:id="26" w:name="_Toc30428865"/>
       <w:r>
         <w:t>2.</w:t>
       </w:r>
@@ -4503,7 +5720,7 @@
       <w:r>
         <w:t>PlayStation – Dualshock Controllers</w:t>
       </w:r>
-      <w:bookmarkEnd w:id="25"/>
+      <w:bookmarkEnd w:id="26"/>
     </w:p>
     <w:p>
       <w:pPr>
@@ -4515,8 +5732,8 @@
           <w:lang w:eastAsia="en-IN"/>
         </w:rPr>
         <w:drawing>
-          <wp:inline distT="0" distB="0" distL="0" distR="0" wp14:anchorId="39078C48" wp14:editId="5EAC1C46">
-            <wp:extent cx="6101415" cy="2729580"/>
+          <wp:inline distT="0" distB="0" distL="0" distR="0" wp14:anchorId="39078C48" wp14:editId="2023D4DA">
+            <wp:extent cx="6004113" cy="2686050"/>
             <wp:effectExtent l="0" t="0" r="0" b="0"/>
             <wp:docPr id="5" name="Picture 5"/>
             <wp:cNvGraphicFramePr>
@@ -4546,7 +5763,7 @@
                   <pic:spPr bwMode="auto">
                     <a:xfrm>
                       <a:off x="0" y="0"/>
-                      <a:ext cx="6101415" cy="2729580"/>
+                      <a:ext cx="6080374" cy="2720167"/>
                     </a:xfrm>
                     <a:prstGeom prst="rect">
                       <a:avLst/>
@@ -4565,28 +5782,18 @@
     </w:p>
     <w:p>
       <w:pPr>
-        <w:jc w:val="center"/>
-      </w:pPr>
-    </w:p>
-    <w:p>
-      <w:pPr>
         <w:pStyle w:val="Heading3"/>
       </w:pPr>
-      <w:bookmarkStart w:id="26" w:name="_Toc30352257"/>
-      <w:r>
-        <w:t>2.</w:t>
-      </w:r>
-      <w:r>
-        <w:t>4</w:t>
-      </w:r>
-      <w:r>
-        <w:t>.2.</w:t>
+      <w:bookmarkStart w:id="27" w:name="_Toc30428866"/>
+      <w:r>
+        <w:lastRenderedPageBreak/>
+        <w:t>2.4.2.</w:t>
       </w:r>
       <w:r>
         <w:tab/>
-        <w:t>Nintendo Switch – Joycon Controls</w:t>
-      </w:r>
-      <w:bookmarkEnd w:id="26"/>
+        <w:t>Microsoft XBOX Controls</w:t>
+      </w:r>
+      <w:bookmarkEnd w:id="27"/>
     </w:p>
     <w:p>
       <w:pPr>
@@ -4598,10 +5805,10 @@
           <w:lang w:eastAsia="en-IN"/>
         </w:rPr>
         <w:drawing>
-          <wp:inline distT="0" distB="0" distL="0" distR="0" wp14:anchorId="54B0B48F" wp14:editId="4236DC66">
-            <wp:extent cx="5746747" cy="3448050"/>
-            <wp:effectExtent l="0" t="0" r="0" b="0"/>
-            <wp:docPr id="7" name="Picture 7"/>
+          <wp:inline distT="0" distB="0" distL="0" distR="0" wp14:anchorId="6622D7DC" wp14:editId="27A932D0">
+            <wp:extent cx="5781675" cy="2543939"/>
+            <wp:effectExtent l="0" t="0" r="0" b="8890"/>
+            <wp:docPr id="8" name="Picture 8"/>
             <wp:cNvGraphicFramePr>
               <a:graphicFrameLocks xmlns:a="http://schemas.openxmlformats.org/drawingml/2006/main" noChangeAspect="1"/>
             </wp:cNvGraphicFramePr>
@@ -4609,7 +5816,7 @@
               <a:graphicData uri="http://schemas.openxmlformats.org/drawingml/2006/picture">
                 <pic:pic xmlns:pic="http://schemas.openxmlformats.org/drawingml/2006/picture">
                   <pic:nvPicPr>
-                    <pic:cNvPr id="0" name="Picture 2" descr="D:\Work\Kingston University\Term 2\Game Design\Game Design Document\Images\Controllers\Joycons Controls.png"/>
+                    <pic:cNvPr id="0" name="Picture 3" descr="D:\Work\Kingston University\Term 2\Game Design\Game Design Document\Images\Controllers\XBox Controls.png"/>
                     <pic:cNvPicPr>
                       <a:picLocks noChangeAspect="1" noChangeArrowheads="1"/>
                     </pic:cNvPicPr>
@@ -4629,7 +5836,7 @@
                   <pic:spPr bwMode="auto">
                     <a:xfrm>
                       <a:off x="0" y="0"/>
-                      <a:ext cx="5870337" cy="3522204"/>
+                      <a:ext cx="5838521" cy="2568951"/>
                     </a:xfrm>
                     <a:prstGeom prst="rect">
                       <a:avLst/>
@@ -4650,28 +5857,24 @@
       <w:pPr>
         <w:pStyle w:val="Heading3"/>
       </w:pPr>
-      <w:bookmarkStart w:id="27" w:name="_Toc30352258"/>
-      <w:r>
-        <w:lastRenderedPageBreak/>
+      <w:bookmarkStart w:id="28" w:name="_Toc30428867"/>
+      <w:r>
         <w:t>2.</w:t>
       </w:r>
       <w:r>
         <w:t>4</w:t>
       </w:r>
       <w:r>
-        <w:t>.3.</w:t>
+        <w:t>.3</w:t>
+      </w:r>
+      <w:r>
+        <w:t>.</w:t>
       </w:r>
       <w:r>
         <w:tab/>
-        <w:t>Microsoft X</w:t>
-      </w:r>
-      <w:r>
-        <w:t>BOX</w:t>
-      </w:r>
-      <w:r>
-        <w:t xml:space="preserve"> Controls</w:t>
-      </w:r>
-      <w:bookmarkEnd w:id="27"/>
+        <w:t>Nintendo Switch – Joycon Controls</w:t>
+      </w:r>
+      <w:bookmarkEnd w:id="28"/>
     </w:p>
     <w:p>
       <w:pPr>
@@ -4683,10 +5886,10 @@
           <w:lang w:eastAsia="en-IN"/>
         </w:rPr>
         <w:drawing>
-          <wp:inline distT="0" distB="0" distL="0" distR="0" wp14:anchorId="619580F2" wp14:editId="47AE6792">
-            <wp:extent cx="5779940" cy="2543175"/>
+          <wp:inline distT="0" distB="0" distL="0" distR="0" wp14:anchorId="54B0B48F" wp14:editId="451CC93E">
+            <wp:extent cx="4857750" cy="2914651"/>
             <wp:effectExtent l="0" t="0" r="0" b="0"/>
-            <wp:docPr id="8" name="Picture 8"/>
+            <wp:docPr id="7" name="Picture 7"/>
             <wp:cNvGraphicFramePr>
               <a:graphicFrameLocks xmlns:a="http://schemas.openxmlformats.org/drawingml/2006/main" noChangeAspect="1"/>
             </wp:cNvGraphicFramePr>
@@ -4694,7 +5897,7 @@
               <a:graphicData uri="http://schemas.openxmlformats.org/drawingml/2006/picture">
                 <pic:pic xmlns:pic="http://schemas.openxmlformats.org/drawingml/2006/picture">
                   <pic:nvPicPr>
-                    <pic:cNvPr id="0" name="Picture 3" descr="D:\Work\Kingston University\Term 2\Game Design\Game Design Document\Images\Controllers\XBox Controls.png"/>
+                    <pic:cNvPr id="0" name="Picture 2" descr="D:\Work\Kingston University\Term 2\Game Design\Game Design Document\Images\Controllers\Joycons Controls.png"/>
                     <pic:cNvPicPr>
                       <a:picLocks noChangeAspect="1" noChangeArrowheads="1"/>
                     </pic:cNvPicPr>
@@ -4714,7 +5917,7 @@
                   <pic:spPr bwMode="auto">
                     <a:xfrm>
                       <a:off x="0" y="0"/>
-                      <a:ext cx="5849596" cy="2573824"/>
+                      <a:ext cx="4964985" cy="2978992"/>
                     </a:xfrm>
                     <a:prstGeom prst="rect">
                       <a:avLst/>
@@ -4733,14 +5936,9 @@
     </w:p>
     <w:p>
       <w:pPr>
-        <w:jc w:val="center"/>
-      </w:pPr>
-    </w:p>
-    <w:p>
-      <w:pPr>
         <w:pStyle w:val="Heading3"/>
       </w:pPr>
-      <w:bookmarkStart w:id="28" w:name="_Toc30352259"/>
+      <w:bookmarkStart w:id="29" w:name="_Toc30428868"/>
       <w:r>
         <w:t>2.</w:t>
       </w:r>
@@ -4754,7 +5952,7 @@
         <w:tab/>
         <w:t>PC Keyboard and Mouse Controls</w:t>
       </w:r>
-      <w:bookmarkEnd w:id="28"/>
+      <w:bookmarkEnd w:id="29"/>
     </w:p>
     <w:p>
       <w:pPr>
@@ -4816,28 +6014,24 @@
     </w:p>
     <w:p>
       <w:pPr>
-        <w:jc w:val="center"/>
-      </w:pPr>
-    </w:p>
-    <w:p>
-      <w:pPr>
         <w:pStyle w:val="Heading2"/>
       </w:pPr>
-      <w:bookmarkStart w:id="29" w:name="_Toc30352260"/>
-      <w:r>
+      <w:bookmarkStart w:id="30" w:name="_Toc30428869"/>
+      <w:r>
+        <w:lastRenderedPageBreak/>
         <w:t>2.5.</w:t>
       </w:r>
       <w:r>
         <w:tab/>
         <w:t>Game World</w:t>
       </w:r>
-      <w:bookmarkEnd w:id="29"/>
+      <w:bookmarkEnd w:id="30"/>
     </w:p>
     <w:p>
       <w:pPr>
         <w:pStyle w:val="Heading3"/>
       </w:pPr>
-      <w:bookmarkStart w:id="30" w:name="_Toc30352261"/>
+      <w:bookmarkStart w:id="31" w:name="_Toc30428870"/>
       <w:r>
         <w:t>2.5.1.</w:t>
       </w:r>
@@ -4845,7 +6039,7 @@
         <w:tab/>
         <w:t>Carlos Mendez’s Mansion</w:t>
       </w:r>
-      <w:bookmarkEnd w:id="30"/>
+      <w:bookmarkEnd w:id="31"/>
     </w:p>
     <w:p>
       <w:r>
@@ -4891,7 +6085,6 @@
           <w:noProof/>
           <w:lang w:eastAsia="en-IN"/>
         </w:rPr>
-        <w:lastRenderedPageBreak/>
         <w:drawing>
           <wp:inline distT="0" distB="0" distL="0" distR="0" wp14:anchorId="1B4DE1A9" wp14:editId="6F39AC9D">
             <wp:extent cx="3907930" cy="2198210"/>
@@ -4951,7 +6144,7 @@
       <w:pPr>
         <w:pStyle w:val="Heading3"/>
       </w:pPr>
-      <w:bookmarkStart w:id="31" w:name="_Toc30352262"/>
+      <w:bookmarkStart w:id="32" w:name="_Toc30428871"/>
       <w:r>
         <w:t>2.5.2.</w:t>
       </w:r>
@@ -4959,7 +6152,7 @@
         <w:tab/>
         <w:t>Prison</w:t>
       </w:r>
-      <w:bookmarkEnd w:id="31"/>
+      <w:bookmarkEnd w:id="32"/>
     </w:p>
     <w:p>
       <w:r>
@@ -5033,15 +6226,16 @@
       <w:pPr>
         <w:pStyle w:val="Heading3"/>
       </w:pPr>
-      <w:bookmarkStart w:id="32" w:name="_Toc30352263"/>
-      <w:r>
+      <w:bookmarkStart w:id="33" w:name="_Toc30428872"/>
+      <w:r>
+        <w:lastRenderedPageBreak/>
         <w:t>2.5.3.</w:t>
       </w:r>
       <w:r>
         <w:tab/>
         <w:t>Woods</w:t>
       </w:r>
-      <w:bookmarkEnd w:id="32"/>
+      <w:bookmarkEnd w:id="33"/>
     </w:p>
     <w:p>
       <w:r>
@@ -5057,7 +6251,6 @@
           <w:noProof/>
           <w:lang w:eastAsia="en-IN"/>
         </w:rPr>
-        <w:lastRenderedPageBreak/>
         <w:drawing>
           <wp:inline distT="0" distB="0" distL="0" distR="0" wp14:anchorId="2ECE0D79" wp14:editId="76581C69">
             <wp:extent cx="3898678" cy="2437130"/>
@@ -5112,7 +6305,7 @@
       <w:pPr>
         <w:pStyle w:val="Heading3"/>
       </w:pPr>
-      <w:bookmarkStart w:id="33" w:name="_Toc30352264"/>
+      <w:bookmarkStart w:id="34" w:name="_Toc30428873"/>
       <w:r>
         <w:t>2.5.4.</w:t>
       </w:r>
@@ -5120,7 +6313,7 @@
         <w:tab/>
         <w:t>Warehouse</w:t>
       </w:r>
-      <w:bookmarkEnd w:id="33"/>
+      <w:bookmarkEnd w:id="34"/>
     </w:p>
     <w:p>
       <w:r>
@@ -5195,7 +6388,7 @@
       <w:pPr>
         <w:pStyle w:val="Heading2"/>
       </w:pPr>
-      <w:bookmarkStart w:id="34" w:name="_Toc30352265"/>
+      <w:bookmarkStart w:id="35" w:name="_Toc30428874"/>
       <w:r>
         <w:t>2.6.</w:t>
       </w:r>
@@ -5205,7 +6398,7 @@
       <w:r>
         <w:t>Game Experience</w:t>
       </w:r>
-      <w:bookmarkEnd w:id="34"/>
+      <w:bookmarkEnd w:id="35"/>
     </w:p>
     <w:p>
       <w:r>
@@ -5220,15 +6413,16 @@
       <w:pPr>
         <w:pStyle w:val="Heading2"/>
       </w:pPr>
-      <w:bookmarkStart w:id="35" w:name="_Toc30352266"/>
-      <w:r>
+      <w:bookmarkStart w:id="36" w:name="_Toc30428875"/>
+      <w:r>
+        <w:lastRenderedPageBreak/>
         <w:t>2.7.</w:t>
       </w:r>
       <w:r>
         <w:tab/>
         <w:t>Enemies</w:t>
       </w:r>
-      <w:bookmarkEnd w:id="35"/>
+      <w:bookmarkEnd w:id="36"/>
     </w:p>
     <w:p>
       <w:r>
@@ -5238,16 +6432,592 @@
         <w:t>road. But there are a few characters that the players have to take down because of the structure of the story.</w:t>
       </w:r>
     </w:p>
+    <w:p/>
     <w:p>
       <w:pPr>
         <w:pStyle w:val="Heading1"/>
       </w:pPr>
-      <w:bookmarkStart w:id="36" w:name="_Toc30352267"/>
+      <w:bookmarkStart w:id="37" w:name="_Toc30428876"/>
+      <w:r>
+        <w:t>Section III – Multiplayer &amp; Bonus Content</w:t>
+      </w:r>
+      <w:bookmarkEnd w:id="37"/>
+    </w:p>
+    <w:p>
+      <w:pPr>
+        <w:pStyle w:val="Heading2"/>
+      </w:pPr>
+      <w:bookmarkStart w:id="38" w:name="_Toc30428877"/>
+      <w:r>
+        <w:t>3.1.</w:t>
+      </w:r>
+      <w:r>
+        <w:tab/>
+        <w:t>Multiplayer</w:t>
+      </w:r>
+      <w:bookmarkEnd w:id="38"/>
+    </w:p>
+    <w:p>
+      <w:r>
+        <w:t xml:space="preserve">The game is a co-op game. Hence both players are to be </w:t>
+      </w:r>
+      <w:r>
+        <w:t xml:space="preserve">given </w:t>
+      </w:r>
+      <w:r>
+        <w:t xml:space="preserve">a balanced amount of emphasis. No player is more important than the other. </w:t>
+      </w:r>
+      <w:r>
+        <w:t>This is the main philosophy to be followed when constructing various situations and sequences through the game.</w:t>
+      </w:r>
+    </w:p>
+    <w:p>
+      <w:pPr>
+        <w:rPr>
+          <w:i/>
+        </w:rPr>
+      </w:pPr>
+      <w:r>
+        <w:t xml:space="preserve">The game can be played as both, an online multiplayer game or a local multiplayer game. If one of the </w:t>
+      </w:r>
+      <w:r>
+        <w:t>players</w:t>
+      </w:r>
+      <w:r>
+        <w:t xml:space="preserve"> interested in playing the game has a copy of the game, the second person does not need to purchase the game in order to play with his/her friend.</w:t>
+      </w:r>
+      <w:r>
+        <w:t xml:space="preserve"> This practice brings a certain amount of reachability for the audience. If we force for two copies to be purchased, we’d lose a lot of our potential customers. Also, if someone willing to play the game has a copy but doesn’t have someone to play with, he/she can match up with someone online to play the game.</w:t>
+      </w:r>
+    </w:p>
+    <w:p>
+      <w:pPr>
+        <w:pStyle w:val="Heading2"/>
+      </w:pPr>
+      <w:bookmarkStart w:id="39" w:name="_Toc30428878"/>
+      <w:r>
+        <w:t>3.2.</w:t>
+      </w:r>
+      <w:r>
+        <w:tab/>
+        <w:t>Bonus Content</w:t>
+      </w:r>
+      <w:bookmarkEnd w:id="39"/>
+    </w:p>
+    <w:p>
+      <w:r>
+        <w:t xml:space="preserve">As a bonus content for the game, there will be a DLC available at launch which gives the players access to an expansion for the story. The story of this expansion takes place a few weeks after Carlos Mendez has been arrested </w:t>
+      </w:r>
+      <w:r>
+        <w:t>and taken into prison.</w:t>
+      </w:r>
+    </w:p>
+    <w:p>
+      <w:r>
+        <w:t xml:space="preserve">This DLC is purchasable separately for an additional </w:t>
+      </w:r>
+      <w:r>
+        <w:rPr>
+          <w:rFonts w:cstheme="minorHAnsi"/>
+          <w:color w:val="222222"/>
+          <w:shd w:val="clear" w:color="auto" w:fill="FFFFFF"/>
+        </w:rPr>
+        <w:t>£</w:t>
+      </w:r>
+      <w:r>
+        <w:rPr>
+          <w:rFonts w:cstheme="minorHAnsi"/>
+          <w:color w:val="222222"/>
+          <w:shd w:val="clear" w:color="auto" w:fill="FFFFFF"/>
+        </w:rPr>
+        <w:t>10 over the base game. The base game is required to play this DLC.</w:t>
+      </w:r>
+    </w:p>
+    <w:p>
+      <w:pPr>
+        <w:pStyle w:val="Heading3"/>
+      </w:pPr>
+      <w:bookmarkStart w:id="40" w:name="_Toc30428879"/>
+      <w:r>
+        <w:t>3.2.1.</w:t>
+      </w:r>
+      <w:r>
+        <w:tab/>
+        <w:t>DLC Story</w:t>
+      </w:r>
+      <w:bookmarkEnd w:id="40"/>
+    </w:p>
+    <w:p>
+      <w:r>
+        <w:t>Carlos’ men have been keeping a close watch on Lewis and Daisy and have gathered information on their special abilities. They go into Lewis and Daisy’s house and blackmail them saying that they know about their abilities and would make the evidence public. They know that if the world came to know about their abilities, it would cause chaos for them and also could lead to them being under constant surveillance by the government. It could also lead to them being detained because these abilities can be seen as potential danger.</w:t>
+      </w:r>
+    </w:p>
+    <w:p>
+      <w:r>
+        <w:t>Carlos’ men tell Lewis and Daisy to help Carlos escape from prison. If they are not successful in this job, their abilities would be made public.</w:t>
+      </w:r>
+    </w:p>
+    <w:p/>
+    <w:p>
+      <w:pPr>
+        <w:pStyle w:val="Heading1"/>
+      </w:pPr>
+      <w:bookmarkStart w:id="41" w:name="_Toc30428880"/>
+      <w:r>
+        <w:t xml:space="preserve">Section IV – </w:t>
+      </w:r>
+      <w:r>
+        <w:t xml:space="preserve">Marketing &amp; </w:t>
+      </w:r>
+      <w:r>
+        <w:t>Monetization</w:t>
+      </w:r>
+      <w:bookmarkEnd w:id="41"/>
+    </w:p>
+    <w:p>
+      <w:pPr>
+        <w:pStyle w:val="Heading2"/>
+      </w:pPr>
+      <w:bookmarkStart w:id="42" w:name="_Toc30428881"/>
+      <w:r>
+        <w:t>4.1.</w:t>
+      </w:r>
+      <w:r>
+        <w:tab/>
+        <w:t>Pre-release</w:t>
+      </w:r>
+      <w:bookmarkEnd w:id="42"/>
+    </w:p>
+    <w:p>
+      <w:pPr>
+        <w:pStyle w:val="Heading3"/>
+      </w:pPr>
+      <w:bookmarkStart w:id="43" w:name="_Toc30428882"/>
+      <w:r>
+        <w:t>4.1.1.</w:t>
+      </w:r>
+      <w:r>
+        <w:tab/>
+        <w:t>Game Publishers</w:t>
+      </w:r>
+      <w:bookmarkEnd w:id="43"/>
+    </w:p>
+    <w:p>
+      <w:r>
+        <w:t xml:space="preserve">Various game publishers like EA Originals, No More Robots, Devolver Digital, Team17, etc. shall be contacted by pitching the game to them with proper trailers, PowerPoint presentations, demo gameplay builds, etc. in an attempt to convince them to publish the game. Upon evaluating all the </w:t>
+      </w:r>
       <w:r>
         <w:lastRenderedPageBreak/>
-        <w:t>Section III – Multiplayer &amp; Bonus Content</w:t>
-      </w:r>
-      <w:bookmarkEnd w:id="36"/>
+        <w:t xml:space="preserve">available options and what each publisher is offering, a decision shall be made </w:t>
+      </w:r>
+      <w:r>
+        <w:t>and</w:t>
+      </w:r>
+      <w:r>
+        <w:t xml:space="preserve"> one of the publishers</w:t>
+      </w:r>
+      <w:r>
+        <w:t xml:space="preserve"> shall be chosen to go ahead with</w:t>
+      </w:r>
+      <w:r>
+        <w:t>.</w:t>
+      </w:r>
+    </w:p>
+    <w:p>
+      <w:r>
+        <w:t>A publisher is very important to this project because a good publisher could bring in a lot of attention and could also automatically attract a good player base to purchase the game.</w:t>
+      </w:r>
+      <w:r>
+        <w:t xml:space="preserve"> The publisher can also market the game through all their pre-established social media platforms and could also sponsor for the game to be set up at vario</w:t>
+      </w:r>
+      <w:r>
+        <w:t>us events where people could try it.</w:t>
+      </w:r>
+    </w:p>
+    <w:p>
+      <w:pPr>
+        <w:pStyle w:val="Heading3"/>
+      </w:pPr>
+      <w:bookmarkStart w:id="44" w:name="_Toc30428883"/>
+      <w:r>
+        <w:t>4.1.</w:t>
+      </w:r>
+      <w:r>
+        <w:t>2</w:t>
+      </w:r>
+      <w:r>
+        <w:t>.</w:t>
+      </w:r>
+      <w:r>
+        <w:tab/>
+        <w:t>YouTubers and Twitch Streamers</w:t>
+      </w:r>
+      <w:bookmarkEnd w:id="44"/>
+    </w:p>
+    <w:p>
+      <w:r>
+        <w:t xml:space="preserve">About 3 weeks before release, the game shall be sent to most Game Streamers on Twitch and YouTube. We shall start with sending it to the streamers with not a huge fan base, but a respectable amount because this being a new IP, not many big streamers will be necessarily interested in it. Once the game starts getting some popularity through these not-so-big streamers, then it shall be sent </w:t>
+      </w:r>
+      <w:r>
+        <w:t xml:space="preserve">out to the big ones who are now </w:t>
+      </w:r>
+      <w:r>
+        <w:t>intrigued to play it.</w:t>
+      </w:r>
+    </w:p>
+    <w:p>
+      <w:r>
+        <w:t>This would gain a lot of popularity for the game and attract a lot of audience towards what the game is and bring the name out to the public.</w:t>
+      </w:r>
+    </w:p>
+    <w:p>
+      <w:pPr>
+        <w:pStyle w:val="Heading3"/>
+      </w:pPr>
+      <w:bookmarkStart w:id="45" w:name="_Toc30428884"/>
+      <w:r>
+        <w:t>4.1.</w:t>
+      </w:r>
+      <w:r>
+        <w:t>3</w:t>
+      </w:r>
+      <w:r>
+        <w:t>.</w:t>
+      </w:r>
+      <w:r>
+        <w:tab/>
+        <w:t>Game Conventions and Conferences</w:t>
+      </w:r>
+      <w:bookmarkEnd w:id="45"/>
+    </w:p>
+    <w:p>
+      <w:r>
+        <w:t>The game would be showcased at various game conferences such as E3, GDC</w:t>
+      </w:r>
+      <w:r>
+        <w:t>, Develop Brighton, etc.</w:t>
+      </w:r>
+      <w:r>
+        <w:t xml:space="preserve"> for the thousands of people who turn up at these events. They could try out the game at these events and this could help market the game by word of mouth. </w:t>
+      </w:r>
+    </w:p>
+    <w:p>
+      <w:r>
+        <w:t>Showcasing the game at these events will also grab the attention of a large number of people. Many games that have been showcased at such events have had great success in automatically attracting a lot of people into buying the game or pre-purchasing it.</w:t>
+      </w:r>
+    </w:p>
+    <w:p>
+      <w:pPr>
+        <w:pStyle w:val="Heading3"/>
+      </w:pPr>
+      <w:bookmarkStart w:id="46" w:name="_Toc30428885"/>
+      <w:r>
+        <w:t>4.1.4.</w:t>
+      </w:r>
+      <w:r>
+        <w:tab/>
+        <w:t>Pre-Purchases</w:t>
+      </w:r>
+      <w:bookmarkEnd w:id="46"/>
+    </w:p>
+    <w:p>
+      <w:r>
+        <w:t>The game will be open for pre-purchases six months before release with trailers, small gameplay footage, screenshots, etc. on the many platform store pages. Pre-purchases would be a good way to get funding for the final six months which are generally crunch periods of the development process.</w:t>
+      </w:r>
+    </w:p>
+    <w:p/>
+    <w:p>
+      <w:pPr>
+        <w:pStyle w:val="Heading2"/>
+      </w:pPr>
+      <w:bookmarkStart w:id="47" w:name="_Toc30428886"/>
+      <w:r>
+        <w:t>4.2.</w:t>
+      </w:r>
+      <w:r>
+        <w:tab/>
+        <w:t>Editions</w:t>
+      </w:r>
+      <w:bookmarkEnd w:id="47"/>
+    </w:p>
+    <w:p>
+      <w:r>
+        <w:t>The game is meant to not be too expensive since it is from an indie developer and people don’t really like paying so much for indie games. Also, lower costs attract more people to purchase the game.</w:t>
+      </w:r>
+    </w:p>
+    <w:p>
+      <w:pPr>
+        <w:pStyle w:val="Heading3"/>
+      </w:pPr>
+      <w:bookmarkStart w:id="48" w:name="_Toc30428887"/>
+      <w:r>
+        <w:t>4.2.1.</w:t>
+      </w:r>
+      <w:r>
+        <w:tab/>
+        <w:t>Base Edition</w:t>
+      </w:r>
+      <w:bookmarkEnd w:id="48"/>
+    </w:p>
+    <w:p>
+      <w:pPr>
+        <w:ind w:left="720" w:hanging="720"/>
+        <w:rPr>
+          <w:rFonts w:cstheme="minorHAnsi"/>
+          <w:color w:val="222222"/>
+          <w:shd w:val="clear" w:color="auto" w:fill="FFFFFF"/>
+        </w:rPr>
+      </w:pPr>
+      <w:r>
+        <w:t xml:space="preserve">The base edition of the game will cost </w:t>
+      </w:r>
+      <w:r>
+        <w:rPr>
+          <w:rFonts w:cstheme="minorHAnsi"/>
+          <w:color w:val="222222"/>
+          <w:shd w:val="clear" w:color="auto" w:fill="FFFFFF"/>
+        </w:rPr>
+        <w:t>£</w:t>
+      </w:r>
+      <w:r>
+        <w:rPr>
+          <w:rFonts w:cstheme="minorHAnsi"/>
+          <w:color w:val="222222"/>
+          <w:shd w:val="clear" w:color="auto" w:fill="FFFFFF"/>
+        </w:rPr>
+        <w:t>20. It will only include the base game.</w:t>
+      </w:r>
+    </w:p>
+    <w:p>
+      <w:pPr>
+        <w:pStyle w:val="Heading3"/>
+      </w:pPr>
+      <w:bookmarkStart w:id="49" w:name="_Toc30428888"/>
+      <w:r>
+        <w:t>4.2.2.</w:t>
+      </w:r>
+      <w:r>
+        <w:tab/>
+        <w:t>Deluxe Edition</w:t>
+      </w:r>
+      <w:bookmarkEnd w:id="49"/>
+    </w:p>
+    <w:p>
+      <w:pPr>
+        <w:rPr>
+          <w:rFonts w:cstheme="minorHAnsi"/>
+          <w:color w:val="222222"/>
+          <w:shd w:val="clear" w:color="auto" w:fill="FFFFFF"/>
+        </w:rPr>
+      </w:pPr>
+      <w:r>
+        <w:t xml:space="preserve">The deluxe edition will retail at </w:t>
+      </w:r>
+      <w:r>
+        <w:rPr>
+          <w:rFonts w:cstheme="minorHAnsi"/>
+          <w:color w:val="222222"/>
+          <w:shd w:val="clear" w:color="auto" w:fill="FFFFFF"/>
+        </w:rPr>
+        <w:t>£</w:t>
+      </w:r>
+      <w:r>
+        <w:rPr>
+          <w:rFonts w:cstheme="minorHAnsi"/>
+          <w:color w:val="222222"/>
+          <w:shd w:val="clear" w:color="auto" w:fill="FFFFFF"/>
+        </w:rPr>
+        <w:t>25. This edition of the game will include the base game and some special sound tracks that are not available in the base version.</w:t>
+      </w:r>
+    </w:p>
+    <w:p>
+      <w:pPr>
+        <w:pStyle w:val="Heading3"/>
+      </w:pPr>
+      <w:bookmarkStart w:id="50" w:name="_Toc30428889"/>
+      <w:r>
+        <w:t>4.2.3.</w:t>
+      </w:r>
+      <w:r>
+        <w:tab/>
+        <w:t>Ultimate Edition</w:t>
+      </w:r>
+      <w:bookmarkEnd w:id="50"/>
+    </w:p>
+    <w:p>
+      <w:pPr>
+        <w:rPr>
+          <w:rFonts w:cstheme="minorHAnsi"/>
+          <w:color w:val="222222"/>
+          <w:shd w:val="clear" w:color="auto" w:fill="FFFFFF"/>
+        </w:rPr>
+      </w:pPr>
+      <w:r>
+        <w:t xml:space="preserve">The ultimate edition of the game will be sold at </w:t>
+      </w:r>
+      <w:r>
+        <w:rPr>
+          <w:rFonts w:cstheme="minorHAnsi"/>
+          <w:color w:val="222222"/>
+          <w:shd w:val="clear" w:color="auto" w:fill="FFFFFF"/>
+        </w:rPr>
+        <w:t>£</w:t>
+      </w:r>
+      <w:r>
+        <w:rPr>
+          <w:rFonts w:cstheme="minorHAnsi"/>
+          <w:color w:val="222222"/>
+          <w:shd w:val="clear" w:color="auto" w:fill="FFFFFF"/>
+        </w:rPr>
+        <w:t>3</w:t>
+      </w:r>
+      <w:r>
+        <w:rPr>
+          <w:rFonts w:cstheme="minorHAnsi"/>
+          <w:color w:val="222222"/>
+          <w:shd w:val="clear" w:color="auto" w:fill="FFFFFF"/>
+        </w:rPr>
+        <w:t>3</w:t>
+      </w:r>
+      <w:r>
+        <w:rPr>
+          <w:rFonts w:cstheme="minorHAnsi"/>
+          <w:color w:val="222222"/>
+          <w:shd w:val="clear" w:color="auto" w:fill="FFFFFF"/>
+        </w:rPr>
+        <w:t>. This edition will include the base game, the special sound tracks and also the bonus DLC (mentioned above) where Lewis and Daisy now need to help Carlos escape from prison.</w:t>
+      </w:r>
+    </w:p>
+    <w:p>
+      <w:pPr>
+        <w:rPr>
+          <w:rFonts w:cstheme="minorHAnsi"/>
+          <w:color w:val="222222"/>
+          <w:shd w:val="clear" w:color="auto" w:fill="FFFFFF"/>
+        </w:rPr>
+      </w:pPr>
+      <w:r>
+        <w:rPr>
+          <w:rFonts w:cstheme="minorHAnsi"/>
+          <w:color w:val="222222"/>
+          <w:shd w:val="clear" w:color="auto" w:fill="FFFFFF"/>
+        </w:rPr>
+        <w:t xml:space="preserve">The price is set at </w:t>
+      </w:r>
+      <w:r>
+        <w:rPr>
+          <w:rFonts w:cstheme="minorHAnsi"/>
+          <w:color w:val="222222"/>
+          <w:shd w:val="clear" w:color="auto" w:fill="FFFFFF"/>
+        </w:rPr>
+        <w:t>£</w:t>
+      </w:r>
+      <w:r>
+        <w:rPr>
+          <w:rFonts w:cstheme="minorHAnsi"/>
+          <w:color w:val="222222"/>
+          <w:shd w:val="clear" w:color="auto" w:fill="FFFFFF"/>
+        </w:rPr>
+        <w:t>33</w:t>
+      </w:r>
+      <w:r>
+        <w:rPr>
+          <w:rFonts w:cstheme="minorHAnsi"/>
+          <w:color w:val="222222"/>
+          <w:shd w:val="clear" w:color="auto" w:fill="FFFFFF"/>
+        </w:rPr>
+        <w:t xml:space="preserve"> to give the customer some discount over buying the </w:t>
+      </w:r>
+      <w:r>
+        <w:rPr>
+          <w:rFonts w:cstheme="minorHAnsi"/>
+          <w:color w:val="222222"/>
+          <w:shd w:val="clear" w:color="auto" w:fill="FFFFFF"/>
+        </w:rPr>
+        <w:t>deluxe</w:t>
+      </w:r>
+      <w:r>
+        <w:rPr>
+          <w:rFonts w:cstheme="minorHAnsi"/>
+          <w:color w:val="222222"/>
+          <w:shd w:val="clear" w:color="auto" w:fill="FFFFFF"/>
+        </w:rPr>
+        <w:t xml:space="preserve"> edition and then the DLC separately which would have cost </w:t>
+      </w:r>
+      <w:r>
+        <w:rPr>
+          <w:rFonts w:cstheme="minorHAnsi"/>
+          <w:color w:val="222222"/>
+          <w:shd w:val="clear" w:color="auto" w:fill="FFFFFF"/>
+        </w:rPr>
+        <w:t>£</w:t>
+      </w:r>
+      <w:r>
+        <w:rPr>
+          <w:rFonts w:cstheme="minorHAnsi"/>
+          <w:color w:val="222222"/>
+          <w:shd w:val="clear" w:color="auto" w:fill="FFFFFF"/>
+        </w:rPr>
+        <w:t>3</w:t>
+      </w:r>
+      <w:r>
+        <w:rPr>
+          <w:rFonts w:cstheme="minorHAnsi"/>
+          <w:color w:val="222222"/>
+          <w:shd w:val="clear" w:color="auto" w:fill="FFFFFF"/>
+        </w:rPr>
+        <w:t>5.</w:t>
+      </w:r>
+    </w:p>
+    <w:p>
+      <w:pPr>
+        <w:rPr>
+          <w:rFonts w:cstheme="minorHAnsi"/>
+          <w:color w:val="222222"/>
+          <w:shd w:val="clear" w:color="auto" w:fill="FFFFFF"/>
+        </w:rPr>
+      </w:pPr>
+    </w:p>
+    <w:p>
+      <w:pPr>
+        <w:rPr>
+          <w:sz w:val="120"/>
+          <w:lang w:val="en-GB"/>
+        </w:rPr>
+      </w:pPr>
+    </w:p>
+    <w:p>
+      <w:pPr>
+        <w:jc w:val="center"/>
+        <w:rPr>
+          <w:sz w:val="120"/>
+          <w:lang w:val="en-GB"/>
+        </w:rPr>
+      </w:pPr>
+    </w:p>
+    <w:p>
+      <w:pPr>
+        <w:rPr>
+          <w:sz w:val="120"/>
+          <w:lang w:val="en-GB"/>
+        </w:rPr>
+      </w:pPr>
+    </w:p>
+    <w:p>
+      <w:pPr>
+        <w:jc w:val="center"/>
+        <w:rPr>
+          <w:sz w:val="120"/>
+          <w:lang w:val="en-GB"/>
+        </w:rPr>
+      </w:pPr>
+      <w:r>
+        <w:rPr>
+          <w:sz w:val="120"/>
+          <w:lang w:val="en-GB"/>
+        </w:rPr>
+        <w:t>END OF DOCUMENT</w:t>
+      </w:r>
     </w:p>
     <w:p/>
     <w:sectPr>
@@ -5368,7 +7138,7 @@
           <w:rPr>
             <w:noProof/>
           </w:rPr>
-          <w:t>13</w:t>
+          <w:t>12</w:t>
         </w:r>
         <w:r>
           <w:rPr>
@@ -6719,7 +8489,7 @@
 </file>
 
 <file path=customXml/itemProps1.xml><?xml version="1.0" encoding="utf-8"?>
-<ds:datastoreItem xmlns:ds="http://schemas.openxmlformats.org/officeDocument/2006/customXml" ds:itemID="{606938D4-C724-4602-A5FC-93F6BB42CEC5}">
+<ds:datastoreItem xmlns:ds="http://schemas.openxmlformats.org/officeDocument/2006/customXml" ds:itemID="{07A19BCE-B81F-43C9-9DB5-AFAFC7F8618F}">
   <ds:schemaRefs>
     <ds:schemaRef ds:uri="http://schemas.openxmlformats.org/officeDocument/2006/bibliography"/>
   </ds:schemaRefs>

</xml_diff>